<commit_message>
Correcciones de ayuda 11/02/2020
</commit_message>
<xml_diff>
--- a/Documentos/Articulo.docx
+++ b/Documentos/Articulo.docx
@@ -20,66 +20,78 @@
     </w:p>
     <w:p>
       <w:pPr>
+        <w:spacing w:line="480" w:lineRule="auto"/>
         <w:jc w:val="center"/>
         <w:rPr>
-          <w:sz w:val="32"/>
-          <w:szCs w:val="32"/>
-        </w:rPr>
-      </w:pPr>
-      <w:r>
-        <w:rPr>
-          <w:sz w:val="32"/>
-          <w:szCs w:val="32"/>
+          <w:rFonts w:ascii="Times New Roman" w:hAnsi="Times New Roman" w:cs="Times New Roman"/>
+          <w:sz w:val="24"/>
+          <w:szCs w:val="24"/>
+        </w:rPr>
+      </w:pPr>
+      <w:r>
+        <w:rPr>
+          <w:rFonts w:ascii="Times New Roman" w:hAnsi="Times New Roman" w:cs="Times New Roman"/>
+          <w:sz w:val="24"/>
+          <w:szCs w:val="24"/>
         </w:rPr>
         <w:t>Ingrid María Ayala Morales, Alejandro Antonio Henríquez Merino y Carlos René Ruiz Morazán.</w:t>
       </w:r>
     </w:p>
     <w:p>
       <w:pPr>
+        <w:spacing w:line="480" w:lineRule="auto"/>
         <w:jc w:val="center"/>
         <w:rPr>
-          <w:sz w:val="32"/>
-          <w:szCs w:val="32"/>
-        </w:rPr>
-      </w:pPr>
-      <w:r>
-        <w:rPr>
-          <w:sz w:val="32"/>
-          <w:szCs w:val="32"/>
+          <w:rFonts w:ascii="Times New Roman" w:hAnsi="Times New Roman" w:cs="Times New Roman"/>
+          <w:sz w:val="24"/>
+          <w:szCs w:val="24"/>
+        </w:rPr>
+      </w:pPr>
+      <w:r>
+        <w:rPr>
+          <w:rFonts w:ascii="Times New Roman" w:hAnsi="Times New Roman" w:cs="Times New Roman"/>
+          <w:sz w:val="24"/>
+          <w:szCs w:val="24"/>
         </w:rPr>
         <w:t>Departamento de Informática, Facultad Multidisciplinaria Paracentral, Universidad de El Salvador.</w:t>
       </w:r>
     </w:p>
     <w:p>
       <w:pPr>
+        <w:spacing w:line="480" w:lineRule="auto"/>
         <w:jc w:val="center"/>
         <w:rPr>
-          <w:sz w:val="32"/>
-          <w:szCs w:val="32"/>
-        </w:rPr>
-      </w:pPr>
-      <w:r>
-        <w:rPr>
-          <w:sz w:val="32"/>
-          <w:szCs w:val="32"/>
+          <w:rFonts w:ascii="Times New Roman" w:hAnsi="Times New Roman" w:cs="Times New Roman"/>
+          <w:sz w:val="24"/>
+          <w:szCs w:val="24"/>
+        </w:rPr>
+      </w:pPr>
+      <w:r>
+        <w:rPr>
+          <w:rFonts w:ascii="Times New Roman" w:hAnsi="Times New Roman" w:cs="Times New Roman"/>
+          <w:sz w:val="24"/>
+          <w:szCs w:val="24"/>
         </w:rPr>
         <w:t>San Vicente, El Salvador.</w:t>
       </w:r>
     </w:p>
     <w:p>
       <w:pPr>
+        <w:spacing w:line="480" w:lineRule="auto"/>
         <w:jc w:val="center"/>
         <w:rPr>
-          <w:sz w:val="32"/>
-          <w:szCs w:val="32"/>
+          <w:rFonts w:ascii="Times New Roman" w:hAnsi="Times New Roman" w:cs="Times New Roman"/>
+          <w:sz w:val="24"/>
+          <w:szCs w:val="24"/>
         </w:rPr>
       </w:pPr>
       <w:hyperlink r:id="rId8" w:history="1">
         <w:r>
           <w:rPr>
             <w:rStyle w:val="Hipervnculo"/>
-            <w:sz w:val="32"/>
-            <w:szCs w:val="32"/>
+            <w:rFonts w:ascii="Times New Roman" w:hAnsi="Times New Roman" w:cs="Times New Roman"/>
+            <w:sz w:val="24"/>
+            <w:szCs w:val="24"/>
           </w:rPr>
           <w:t>ngrd94@gmail.com</w:t>
         </w:r>
@@ -87,18 +99,21 @@
     </w:p>
     <w:p>
       <w:pPr>
+        <w:spacing w:line="480" w:lineRule="auto"/>
         <w:jc w:val="center"/>
         <w:rPr>
-          <w:sz w:val="32"/>
-          <w:szCs w:val="32"/>
+          <w:rFonts w:ascii="Times New Roman" w:hAnsi="Times New Roman" w:cs="Times New Roman"/>
+          <w:sz w:val="24"/>
+          <w:szCs w:val="24"/>
         </w:rPr>
       </w:pPr>
       <w:hyperlink r:id="rId9" w:history="1">
         <w:r>
           <w:rPr>
             <w:rStyle w:val="Hipervnculo"/>
-            <w:sz w:val="32"/>
-            <w:szCs w:val="32"/>
+            <w:rFonts w:ascii="Times New Roman" w:hAnsi="Times New Roman" w:cs="Times New Roman"/>
+            <w:sz w:val="24"/>
+            <w:szCs w:val="24"/>
           </w:rPr>
           <w:t>opsa.al.el@gmail.com</w:t>
         </w:r>
@@ -106,18 +121,21 @@
     </w:p>
     <w:p>
       <w:pPr>
+        <w:spacing w:line="480" w:lineRule="auto"/>
         <w:jc w:val="center"/>
         <w:rPr>
-          <w:sz w:val="32"/>
-          <w:szCs w:val="32"/>
+          <w:rFonts w:ascii="Times New Roman" w:hAnsi="Times New Roman" w:cs="Times New Roman"/>
+          <w:sz w:val="24"/>
+          <w:szCs w:val="24"/>
         </w:rPr>
       </w:pPr>
       <w:hyperlink r:id="rId10" w:history="1">
         <w:r>
           <w:rPr>
             <w:rStyle w:val="Hipervnculo"/>
-            <w:sz w:val="32"/>
-            <w:szCs w:val="32"/>
+            <w:rFonts w:ascii="Times New Roman" w:hAnsi="Times New Roman" w:cs="Times New Roman"/>
+            <w:sz w:val="24"/>
+            <w:szCs w:val="24"/>
           </w:rPr>
           <w:t>rene.ruiz.93@outlook.com</w:t>
         </w:r>
@@ -125,225 +143,257 @@
     </w:p>
     <w:p>
       <w:pPr>
-        <w:rPr>
-          <w:sz w:val="32"/>
-          <w:szCs w:val="32"/>
-        </w:rPr>
-      </w:pPr>
-    </w:p>
-    <w:p>
-      <w:pPr>
-        <w:rPr>
-          <w:sz w:val="32"/>
-          <w:szCs w:val="32"/>
-        </w:rPr>
-      </w:pPr>
-      <w:r>
-        <w:rPr>
-          <w:sz w:val="32"/>
-          <w:szCs w:val="32"/>
+        <w:spacing w:line="480" w:lineRule="auto"/>
+        <w:jc w:val="both"/>
+        <w:rPr>
+          <w:rFonts w:ascii="Times New Roman" w:hAnsi="Times New Roman" w:cs="Times New Roman"/>
+          <w:sz w:val="24"/>
+          <w:szCs w:val="24"/>
+        </w:rPr>
+      </w:pPr>
+      <w:r>
+        <w:rPr>
+          <w:rFonts w:ascii="Times New Roman" w:hAnsi="Times New Roman" w:cs="Times New Roman"/>
+          <w:sz w:val="24"/>
+          <w:szCs w:val="24"/>
         </w:rPr>
         <w:t>Resumen:</w:t>
       </w:r>
     </w:p>
     <w:p>
       <w:pPr>
-        <w:rPr>
-          <w:sz w:val="32"/>
-          <w:szCs w:val="32"/>
-        </w:rPr>
-      </w:pPr>
-      <w:r>
-        <w:rPr>
-          <w:sz w:val="32"/>
-          <w:szCs w:val="32"/>
+        <w:spacing w:line="480" w:lineRule="auto"/>
+        <w:jc w:val="both"/>
+        <w:rPr>
+          <w:rFonts w:ascii="Times New Roman" w:hAnsi="Times New Roman" w:cs="Times New Roman"/>
+          <w:sz w:val="24"/>
+          <w:szCs w:val="24"/>
+        </w:rPr>
+      </w:pPr>
+      <w:r>
+        <w:rPr>
+          <w:rFonts w:ascii="Times New Roman" w:hAnsi="Times New Roman" w:cs="Times New Roman"/>
+          <w:sz w:val="24"/>
+          <w:szCs w:val="24"/>
         </w:rPr>
         <w:t>El Grupo Promesa Divino Niño es una institución dedicada a proveer servicios médicos en el municipio de San Vicente</w:t>
       </w:r>
       <w:r>
         <w:rPr>
-          <w:sz w:val="32"/>
-          <w:szCs w:val="32"/>
+          <w:rFonts w:ascii="Times New Roman" w:hAnsi="Times New Roman" w:cs="Times New Roman"/>
+          <w:sz w:val="24"/>
+          <w:szCs w:val="24"/>
         </w:rPr>
         <w:t>;</w:t>
       </w:r>
       <w:r>
         <w:rPr>
-          <w:sz w:val="32"/>
-          <w:szCs w:val="32"/>
+          <w:rFonts w:ascii="Times New Roman" w:hAnsi="Times New Roman" w:cs="Times New Roman"/>
+          <w:sz w:val="24"/>
+          <w:szCs w:val="24"/>
         </w:rPr>
         <w:t xml:space="preserve"> con el fin de mantener</w:t>
       </w:r>
       <w:r>
         <w:rPr>
-          <w:sz w:val="32"/>
-          <w:szCs w:val="32"/>
+          <w:rFonts w:ascii="Times New Roman" w:hAnsi="Times New Roman" w:cs="Times New Roman"/>
+          <w:sz w:val="24"/>
+          <w:szCs w:val="24"/>
         </w:rPr>
         <w:t xml:space="preserve"> de forma ordenada y centralizada</w:t>
       </w:r>
       <w:r>
         <w:rPr>
-          <w:sz w:val="32"/>
-          <w:szCs w:val="32"/>
+          <w:rFonts w:ascii="Times New Roman" w:hAnsi="Times New Roman" w:cs="Times New Roman"/>
+          <w:sz w:val="24"/>
+          <w:szCs w:val="24"/>
         </w:rPr>
         <w:t xml:space="preserve"> la información que ellos manejan de </w:t>
       </w:r>
       <w:r>
         <w:rPr>
-          <w:sz w:val="32"/>
-          <w:szCs w:val="32"/>
+          <w:rFonts w:ascii="Times New Roman" w:hAnsi="Times New Roman" w:cs="Times New Roman"/>
+          <w:sz w:val="24"/>
+          <w:szCs w:val="24"/>
         </w:rPr>
         <w:t>los</w:t>
       </w:r>
       <w:r>
         <w:rPr>
-          <w:sz w:val="32"/>
-          <w:szCs w:val="32"/>
+          <w:rFonts w:ascii="Times New Roman" w:hAnsi="Times New Roman" w:cs="Times New Roman"/>
+          <w:sz w:val="24"/>
+          <w:szCs w:val="24"/>
         </w:rPr>
         <w:t xml:space="preserve"> procesos operativos</w:t>
       </w:r>
       <w:r>
         <w:rPr>
-          <w:sz w:val="32"/>
-          <w:szCs w:val="32"/>
+          <w:rFonts w:ascii="Times New Roman" w:hAnsi="Times New Roman" w:cs="Times New Roman"/>
+          <w:sz w:val="24"/>
+          <w:szCs w:val="24"/>
         </w:rPr>
         <w:t xml:space="preserve"> en las áreas de: recepción, consulta médica, laboratorio clínico, farmacia, ultrasonografía, rayos x y tomografía (TAC)</w:t>
       </w:r>
       <w:r>
         <w:rPr>
-          <w:sz w:val="32"/>
-          <w:szCs w:val="32"/>
+          <w:rFonts w:ascii="Times New Roman" w:hAnsi="Times New Roman" w:cs="Times New Roman"/>
+          <w:sz w:val="24"/>
+          <w:szCs w:val="24"/>
         </w:rPr>
         <w:t xml:space="preserve"> se </w:t>
       </w:r>
       <w:r>
         <w:rPr>
-          <w:sz w:val="32"/>
-          <w:szCs w:val="32"/>
+          <w:rFonts w:ascii="Times New Roman" w:hAnsi="Times New Roman" w:cs="Times New Roman"/>
+          <w:sz w:val="24"/>
+          <w:szCs w:val="24"/>
         </w:rPr>
         <w:t>tomó</w:t>
       </w:r>
       <w:r>
         <w:rPr>
-          <w:sz w:val="32"/>
-          <w:szCs w:val="32"/>
+          <w:rFonts w:ascii="Times New Roman" w:hAnsi="Times New Roman" w:cs="Times New Roman"/>
+          <w:sz w:val="24"/>
+          <w:szCs w:val="24"/>
         </w:rPr>
         <w:t xml:space="preserve"> a bien</w:t>
       </w:r>
       <w:r>
         <w:rPr>
-          <w:sz w:val="32"/>
-          <w:szCs w:val="32"/>
+          <w:rFonts w:ascii="Times New Roman" w:hAnsi="Times New Roman" w:cs="Times New Roman"/>
+          <w:sz w:val="24"/>
+          <w:szCs w:val="24"/>
         </w:rPr>
         <w:t>,</w:t>
       </w:r>
       <w:r>
         <w:rPr>
-          <w:sz w:val="32"/>
-          <w:szCs w:val="32"/>
+          <w:rFonts w:ascii="Times New Roman" w:hAnsi="Times New Roman" w:cs="Times New Roman"/>
+          <w:sz w:val="24"/>
+          <w:szCs w:val="24"/>
         </w:rPr>
         <w:t xml:space="preserve"> el desarrollo de un sistema informático </w:t>
       </w:r>
       <w:r>
         <w:rPr>
-          <w:sz w:val="32"/>
-          <w:szCs w:val="32"/>
+          <w:rFonts w:ascii="Times New Roman" w:hAnsi="Times New Roman" w:cs="Times New Roman"/>
+          <w:sz w:val="24"/>
+          <w:szCs w:val="24"/>
         </w:rPr>
         <w:t xml:space="preserve">a la medida </w:t>
       </w:r>
       <w:r>
         <w:rPr>
-          <w:sz w:val="32"/>
-          <w:szCs w:val="32"/>
+          <w:rFonts w:ascii="Times New Roman" w:hAnsi="Times New Roman" w:cs="Times New Roman"/>
+          <w:sz w:val="24"/>
+          <w:szCs w:val="24"/>
         </w:rPr>
         <w:t>orientado a la web</w:t>
       </w:r>
       <w:r>
         <w:rPr>
-          <w:sz w:val="32"/>
-          <w:szCs w:val="32"/>
+          <w:rFonts w:ascii="Times New Roman" w:hAnsi="Times New Roman" w:cs="Times New Roman"/>
+          <w:sz w:val="24"/>
+          <w:szCs w:val="24"/>
         </w:rPr>
         <w:t xml:space="preserve"> en el framework Laravel</w:t>
       </w:r>
       <w:r>
         <w:rPr>
-          <w:sz w:val="32"/>
-          <w:szCs w:val="32"/>
+          <w:rFonts w:ascii="Times New Roman" w:hAnsi="Times New Roman" w:cs="Times New Roman"/>
+          <w:sz w:val="24"/>
+          <w:szCs w:val="24"/>
         </w:rPr>
         <w:t xml:space="preserve"> que se</w:t>
       </w:r>
       <w:r>
         <w:rPr>
-          <w:sz w:val="32"/>
-          <w:szCs w:val="32"/>
+          <w:rFonts w:ascii="Times New Roman" w:hAnsi="Times New Roman" w:cs="Times New Roman"/>
+          <w:sz w:val="24"/>
+          <w:szCs w:val="24"/>
         </w:rPr>
         <w:t xml:space="preserve"> bas</w:t>
       </w:r>
       <w:r>
         <w:rPr>
-          <w:sz w:val="32"/>
-          <w:szCs w:val="32"/>
+          <w:rFonts w:ascii="Times New Roman" w:hAnsi="Times New Roman" w:cs="Times New Roman"/>
+          <w:sz w:val="24"/>
+          <w:szCs w:val="24"/>
         </w:rPr>
         <w:t>a</w:t>
       </w:r>
       <w:r>
         <w:rPr>
-          <w:sz w:val="32"/>
-          <w:szCs w:val="32"/>
+          <w:rFonts w:ascii="Times New Roman" w:hAnsi="Times New Roman" w:cs="Times New Roman"/>
+          <w:sz w:val="24"/>
+          <w:szCs w:val="24"/>
         </w:rPr>
         <w:t xml:space="preserve"> en el lenguaje de programación PHP, que resolviera dicha problemática ya que con anterioridad la institución venía haciendo uso de aplicaciones informáticas genéricas que no satisfacían completamente sus necesidades a la hora de administrar la información.</w:t>
       </w:r>
       <w:r>
         <w:rPr>
-          <w:sz w:val="32"/>
-          <w:szCs w:val="32"/>
-        </w:rPr>
-        <w:t xml:space="preserve"> Con el nuevo sistema se garantiza mejor disponibilidad de los datos ya que no se </w:t>
-      </w:r>
-      <w:r>
-        <w:rPr>
-          <w:sz w:val="32"/>
-          <w:szCs w:val="32"/>
+          <w:rFonts w:ascii="Times New Roman" w:hAnsi="Times New Roman" w:cs="Times New Roman"/>
+          <w:sz w:val="24"/>
+          <w:szCs w:val="24"/>
+        </w:rPr>
+        <w:t xml:space="preserve"> Con el nuevo sistema se garantiza mejor disponibilidad de los datos ya que no </w:t>
+      </w:r>
+      <w:r>
+        <w:rPr>
+          <w:rFonts w:ascii="Times New Roman" w:hAnsi="Times New Roman" w:cs="Times New Roman"/>
+          <w:sz w:val="24"/>
+          <w:szCs w:val="24"/>
         </w:rPr>
         <w:lastRenderedPageBreak/>
-        <w:t>encuentran almacenados en un único dispositivo, sino que gracias a un servidor se dispone de la información de forma rápida y segura.</w:t>
-      </w:r>
-    </w:p>
-    <w:p>
-      <w:pPr>
-        <w:rPr>
-          <w:sz w:val="32"/>
-          <w:szCs w:val="32"/>
-        </w:rPr>
-      </w:pPr>
-      <w:r>
-        <w:rPr>
-          <w:sz w:val="32"/>
-          <w:szCs w:val="32"/>
+        <w:t>se encuentran almacenados en un único dispositivo, sino que gracias a un servidor se dispone de la información de forma rápida y segura.</w:t>
+      </w:r>
+    </w:p>
+    <w:p>
+      <w:pPr>
+        <w:spacing w:line="480" w:lineRule="auto"/>
+        <w:jc w:val="both"/>
+        <w:rPr>
+          <w:rFonts w:ascii="Times New Roman" w:hAnsi="Times New Roman" w:cs="Times New Roman"/>
+          <w:sz w:val="24"/>
+          <w:szCs w:val="24"/>
+        </w:rPr>
+      </w:pPr>
+      <w:r>
+        <w:rPr>
+          <w:rFonts w:ascii="Times New Roman" w:hAnsi="Times New Roman" w:cs="Times New Roman"/>
+          <w:sz w:val="24"/>
+          <w:szCs w:val="24"/>
         </w:rPr>
         <w:t>Palabras claves: Hospitalización, consulta médica, laboratorio clínico, farmacia, inventario, servicios médicos.</w:t>
       </w:r>
     </w:p>
     <w:p>
       <w:pPr>
-        <w:rPr>
-          <w:sz w:val="32"/>
-          <w:szCs w:val="32"/>
-        </w:rPr>
-      </w:pPr>
-    </w:p>
-    <w:p>
-      <w:pPr>
-        <w:rPr>
-          <w:sz w:val="32"/>
-          <w:szCs w:val="32"/>
+        <w:spacing w:line="480" w:lineRule="auto"/>
+        <w:jc w:val="both"/>
+        <w:rPr>
+          <w:rFonts w:ascii="Times New Roman" w:hAnsi="Times New Roman" w:cs="Times New Roman"/>
+          <w:sz w:val="24"/>
+          <w:szCs w:val="24"/>
+        </w:rPr>
+      </w:pPr>
+    </w:p>
+    <w:p>
+      <w:pPr>
+        <w:spacing w:line="480" w:lineRule="auto"/>
+        <w:jc w:val="both"/>
+        <w:rPr>
+          <w:rFonts w:ascii="Times New Roman" w:hAnsi="Times New Roman" w:cs="Times New Roman"/>
+          <w:sz w:val="24"/>
+          <w:szCs w:val="24"/>
           <w:lang w:val="en-US"/>
         </w:rPr>
       </w:pPr>
       <w:r>
         <w:rPr>
-          <w:sz w:val="32"/>
-          <w:szCs w:val="32"/>
+          <w:rFonts w:ascii="Times New Roman" w:hAnsi="Times New Roman" w:cs="Times New Roman"/>
+          <w:sz w:val="24"/>
+          <w:szCs w:val="24"/>
           <w:lang w:val="en-US"/>
         </w:rPr>
         <w:t>Abstract:</w:t>
@@ -351,123 +401,99 @@
     </w:p>
     <w:p>
       <w:pPr>
-        <w:rPr>
-          <w:sz w:val="32"/>
-          <w:szCs w:val="32"/>
+        <w:spacing w:line="480" w:lineRule="auto"/>
+        <w:jc w:val="both"/>
+        <w:rPr>
+          <w:rFonts w:ascii="Times New Roman" w:hAnsi="Times New Roman" w:cs="Times New Roman"/>
+          <w:sz w:val="24"/>
+          <w:szCs w:val="24"/>
           <w:lang w:val="en-US"/>
         </w:rPr>
       </w:pPr>
       <w:r>
         <w:rPr>
-          <w:sz w:val="32"/>
-          <w:szCs w:val="32"/>
+          <w:rFonts w:ascii="Times New Roman" w:hAnsi="Times New Roman" w:cs="Times New Roman"/>
+          <w:sz w:val="24"/>
+          <w:szCs w:val="24"/>
           <w:lang w:val="en-US"/>
         </w:rPr>
-        <w:t>The Divine</w:t>
-      </w:r>
-      <w:r>
-        <w:rPr>
-          <w:sz w:val="32"/>
-          <w:szCs w:val="32"/>
+        <w:t>The Divine Child Promise Group is a</w:t>
+      </w:r>
+      <w:r>
+        <w:rPr>
+          <w:rFonts w:ascii="Times New Roman" w:hAnsi="Times New Roman" w:cs="Times New Roman"/>
+          <w:sz w:val="24"/>
+          <w:szCs w:val="24"/>
           <w:lang w:val="en-US"/>
         </w:rPr>
-        <w:t xml:space="preserve"> Child Promise Group is a</w:t>
-      </w:r>
-      <w:r>
-        <w:rPr>
-          <w:sz w:val="32"/>
-          <w:szCs w:val="32"/>
+        <w:t>n</w:t>
+      </w:r>
+      <w:r>
+        <w:rPr>
+          <w:rFonts w:ascii="Times New Roman" w:hAnsi="Times New Roman" w:cs="Times New Roman"/>
+          <w:sz w:val="24"/>
+          <w:szCs w:val="24"/>
           <w:lang w:val="en-US"/>
         </w:rPr>
-        <w:t>n</w:t>
-      </w:r>
-      <w:r>
-        <w:rPr>
-          <w:sz w:val="32"/>
-          <w:szCs w:val="32"/>
+        <w:t xml:space="preserve"> institution dedicated to  </w:t>
+      </w:r>
+      <w:r>
+        <w:rPr>
+          <w:rFonts w:ascii="Times New Roman" w:hAnsi="Times New Roman" w:cs="Times New Roman"/>
+          <w:sz w:val="24"/>
+          <w:szCs w:val="24"/>
           <w:lang w:val="en-US"/>
         </w:rPr>
-        <w:t xml:space="preserve"> institution dedicated to </w:t>
-      </w:r>
-      <w:r>
-        <w:rPr>
-          <w:sz w:val="32"/>
-          <w:szCs w:val="32"/>
+        <w:t xml:space="preserve">provider medical services in the municipality of San Vicente; in order to maintain orderly and centralized the information that they handle of the operational processes in the areas of: reception, medical consultation, clinical laboratory, pharmacy, ultrasonography, X ray and tomography (CAT scan) we take good, the development of a custom computer system </w:t>
+      </w:r>
+      <w:r>
+        <w:rPr>
+          <w:rFonts w:ascii="Times New Roman" w:hAnsi="Times New Roman" w:cs="Times New Roman"/>
+          <w:sz w:val="24"/>
+          <w:szCs w:val="24"/>
           <w:lang w:val="en-US"/>
         </w:rPr>
-        <w:t xml:space="preserve"> </w:t>
-      </w:r>
-      <w:r>
-        <w:rPr>
-          <w:sz w:val="32"/>
-          <w:szCs w:val="32"/>
+        <w:t xml:space="preserve">web oriented in the Laravel Framework based on the PHP programing language, to solve this problem since previously the institution were used generic apps that did not completely meet your needs when managing information. With the new system </w:t>
+      </w:r>
+      <w:r>
+        <w:rPr>
+          <w:rFonts w:ascii="Times New Roman" w:hAnsi="Times New Roman" w:cs="Times New Roman"/>
+          <w:sz w:val="24"/>
+          <w:szCs w:val="24"/>
           <w:lang w:val="en-US"/>
         </w:rPr>
-        <w:t>pr</w:t>
-      </w:r>
-      <w:r>
-        <w:rPr>
-          <w:sz w:val="32"/>
-          <w:szCs w:val="32"/>
+        <w:t>is the better data availability is guaranteed since it is not stored in a single device, but thanks to a server information is available quickly and safely.</w:t>
+      </w:r>
+    </w:p>
+    <w:p>
+      <w:pPr>
+        <w:spacing w:line="480" w:lineRule="auto"/>
+        <w:jc w:val="both"/>
+        <w:rPr>
+          <w:rFonts w:ascii="Times New Roman" w:hAnsi="Times New Roman" w:cs="Times New Roman"/>
+          <w:sz w:val="24"/>
+          <w:szCs w:val="24"/>
           <w:lang w:val="en-US"/>
         </w:rPr>
-        <w:t xml:space="preserve">ovider medical services in the municipality of San Vicente; in order to maintain orderly and centralized the information that they handle of the operational processes in the areas of: reception, medical consultation, clinical laboratory, pharmacy, ultrasonography, X ray and tomography (CAT scan) we take good, the development of a custom computer system </w:t>
-      </w:r>
-      <w:r>
-        <w:rPr>
-          <w:sz w:val="32"/>
-          <w:szCs w:val="32"/>
+      </w:pPr>
+      <w:r>
+        <w:rPr>
+          <w:rFonts w:ascii="Times New Roman" w:hAnsi="Times New Roman" w:cs="Times New Roman"/>
+          <w:sz w:val="24"/>
+          <w:szCs w:val="24"/>
           <w:lang w:val="en-US"/>
         </w:rPr>
-        <w:t xml:space="preserve">web oriented in the Laravel Framework based on the PHP programing language, to solve this problem since previously the institution were used generic apps that did not completely meet your needs when managing information. With the new system </w:t>
-      </w:r>
-      <w:r>
-        <w:rPr>
-          <w:sz w:val="32"/>
-          <w:szCs w:val="32"/>
-          <w:lang w:val="en-US"/>
-        </w:rPr>
-        <w:t>is the better data availability is guaranteed since it is not stored in a single device, but thanks to a server i</w:t>
-      </w:r>
-      <w:r>
-        <w:rPr>
-          <w:sz w:val="32"/>
-          <w:szCs w:val="32"/>
-          <w:lang w:val="en-US"/>
-        </w:rPr>
-        <w:t>nformation is available quickly and safely</w:t>
-      </w:r>
-      <w:r>
-        <w:rPr>
-          <w:sz w:val="32"/>
-          <w:szCs w:val="32"/>
-          <w:lang w:val="en-US"/>
-        </w:rPr>
-        <w:t>.</w:t>
-      </w:r>
-    </w:p>
-    <w:p>
-      <w:pPr>
-        <w:rPr>
-          <w:sz w:val="32"/>
-          <w:szCs w:val="32"/>
-          <w:lang w:val="en-US"/>
-        </w:rPr>
-      </w:pPr>
-      <w:r>
-        <w:rPr>
-          <w:sz w:val="32"/>
-          <w:szCs w:val="32"/>
-          <w:lang w:val="en-US"/>
-        </w:rPr>
         <w:t>Keywords: Hospitalization, medical consultation, clinical laboratory, pharmacy, inventory, medical services.</w:t>
       </w:r>
     </w:p>
     <w:p>
       <w:pPr>
-        <w:rPr>
-          <w:sz w:val="32"/>
-          <w:szCs w:val="32"/>
+        <w:spacing w:line="480" w:lineRule="auto"/>
+        <w:jc w:val="both"/>
+        <w:rPr>
+          <w:rFonts w:ascii="Times New Roman" w:hAnsi="Times New Roman" w:cs="Times New Roman"/>
+          <w:sz w:val="24"/>
+          <w:szCs w:val="24"/>
           <w:lang w:val="en-US"/>
         </w:rPr>
       </w:pPr>
@@ -479,81 +505,169 @@
           <w:ilvl w:val="0"/>
           <w:numId w:val="1"/>
         </w:numPr>
-        <w:rPr>
+        <w:spacing w:line="480" w:lineRule="auto"/>
+        <w:jc w:val="both"/>
+        <w:rPr>
+          <w:rFonts w:ascii="Times New Roman" w:hAnsi="Times New Roman" w:cs="Times New Roman"/>
           <w:b/>
           <w:bCs/>
-          <w:sz w:val="32"/>
-          <w:szCs w:val="32"/>
-        </w:rPr>
-      </w:pPr>
-      <w:r>
-        <w:rPr>
+          <w:sz w:val="24"/>
+          <w:szCs w:val="24"/>
+        </w:rPr>
+      </w:pPr>
+      <w:r>
+        <w:rPr>
+          <w:rFonts w:ascii="Times New Roman" w:hAnsi="Times New Roman" w:cs="Times New Roman"/>
           <w:b/>
           <w:bCs/>
-          <w:sz w:val="32"/>
-          <w:szCs w:val="32"/>
-        </w:rPr>
-        <w:t>Introducción</w:t>
-      </w:r>
-      <w:r>
-        <w:rPr>
-          <w:b/>
-          <w:bCs/>
-          <w:sz w:val="32"/>
-          <w:szCs w:val="32"/>
-        </w:rPr>
-        <w:t>.</w:t>
-      </w:r>
-    </w:p>
-    <w:p>
-      <w:pPr>
-        <w:rPr>
-          <w:sz w:val="32"/>
-          <w:szCs w:val="32"/>
-        </w:rPr>
-      </w:pPr>
-      <w:r>
-        <w:rPr>
-          <w:sz w:val="32"/>
-          <w:szCs w:val="32"/>
-        </w:rPr>
-        <w:t xml:space="preserve">En el municipio de San Vicente el Grupo Promesa Divino Niño es una de las tantas instituciones encargadas de proveer de servicios médicos a la población, esta cuenta con una farmacia, una clínica médica y un hospital; la farmacia y la clínica se encuentran ubicadas </w:t>
-      </w:r>
-      <w:r>
-        <w:rPr>
-          <w:sz w:val="32"/>
-          <w:szCs w:val="32"/>
+          <w:sz w:val="24"/>
+          <w:szCs w:val="24"/>
+        </w:rPr>
+        <w:t>Introducción.</w:t>
+      </w:r>
+    </w:p>
+    <w:p>
+      <w:pPr>
+        <w:spacing w:line="480" w:lineRule="auto"/>
+        <w:jc w:val="both"/>
+        <w:rPr>
+          <w:rFonts w:ascii="Times New Roman" w:hAnsi="Times New Roman" w:cs="Times New Roman"/>
+          <w:sz w:val="24"/>
+          <w:szCs w:val="24"/>
+        </w:rPr>
+      </w:pPr>
+      <w:r>
+        <w:rPr>
+          <w:rFonts w:ascii="Times New Roman" w:hAnsi="Times New Roman" w:cs="Times New Roman"/>
+          <w:sz w:val="24"/>
+          <w:szCs w:val="24"/>
+        </w:rPr>
+        <w:t xml:space="preserve">En el municipio de San Vicente el Grupo Promesa Divino Niño es una de las tantas instituciones encargadas de proveer servicios médicos a la población, esta cuenta con una </w:t>
+      </w:r>
+      <w:r>
+        <w:rPr>
+          <w:rFonts w:ascii="Times New Roman" w:hAnsi="Times New Roman" w:cs="Times New Roman"/>
+          <w:sz w:val="24"/>
+          <w:szCs w:val="24"/>
         </w:rPr>
         <w:lastRenderedPageBreak/>
-        <w:t xml:space="preserve">a una distancia aproximada de un kilometro del hospital, abonado al uso de aplicaciones informáticas genéricas, hacia muy complejo el manejo de forma ordenada de la información ya que cada lugar disponía de una base de datos diferente. Por esto se planteo el desarrollo de un sistema informático que se encargará de la administración de las áreas operativas de la institución. </w:t>
-      </w:r>
-    </w:p>
-    <w:p>
-      <w:pPr>
-        <w:rPr>
-          <w:sz w:val="32"/>
-          <w:szCs w:val="32"/>
-        </w:rPr>
-      </w:pPr>
-      <w:r>
-        <w:rPr>
-          <w:sz w:val="32"/>
-          <w:szCs w:val="32"/>
+        <w:t xml:space="preserve">farmacia, una clínica médica y un hospital; la farmacia y la clínica se encuentran ubicadas a una distancia aproximada de un </w:t>
+      </w:r>
+      <w:r>
+        <w:rPr>
+          <w:rFonts w:ascii="Times New Roman" w:hAnsi="Times New Roman" w:cs="Times New Roman"/>
+          <w:sz w:val="24"/>
+          <w:szCs w:val="24"/>
+        </w:rPr>
+        <w:t>kilómetro</w:t>
+      </w:r>
+      <w:r>
+        <w:rPr>
+          <w:rFonts w:ascii="Times New Roman" w:hAnsi="Times New Roman" w:cs="Times New Roman"/>
+          <w:sz w:val="24"/>
+          <w:szCs w:val="24"/>
+        </w:rPr>
+        <w:t xml:space="preserve"> del hospital, abonado al uso de aplicaciones informáticas genéricas,</w:t>
+      </w:r>
+      <w:r>
+        <w:rPr>
+          <w:rFonts w:ascii="Times New Roman" w:hAnsi="Times New Roman" w:cs="Times New Roman"/>
+          <w:sz w:val="24"/>
+          <w:szCs w:val="24"/>
+        </w:rPr>
+        <w:t xml:space="preserve"> haciendo</w:t>
+      </w:r>
+      <w:r>
+        <w:rPr>
+          <w:rFonts w:ascii="Times New Roman" w:hAnsi="Times New Roman" w:cs="Times New Roman"/>
+          <w:sz w:val="24"/>
+          <w:szCs w:val="24"/>
+        </w:rPr>
+        <w:t xml:space="preserve"> complejo el manejo de la información</w:t>
+      </w:r>
+      <w:r>
+        <w:rPr>
+          <w:rFonts w:ascii="Times New Roman" w:hAnsi="Times New Roman" w:cs="Times New Roman"/>
+          <w:sz w:val="24"/>
+          <w:szCs w:val="24"/>
+        </w:rPr>
+        <w:t>,</w:t>
+      </w:r>
+      <w:r>
+        <w:rPr>
+          <w:rFonts w:ascii="Times New Roman" w:hAnsi="Times New Roman" w:cs="Times New Roman"/>
+          <w:sz w:val="24"/>
+          <w:szCs w:val="24"/>
+        </w:rPr>
+        <w:t xml:space="preserve"> ya que cada lugar disponía de una base de datos diferente. Por esto se </w:t>
+      </w:r>
+      <w:r>
+        <w:rPr>
+          <w:rFonts w:ascii="Times New Roman" w:hAnsi="Times New Roman" w:cs="Times New Roman"/>
+          <w:sz w:val="24"/>
+          <w:szCs w:val="24"/>
+        </w:rPr>
+        <w:t>planteó</w:t>
+      </w:r>
+      <w:r>
+        <w:rPr>
+          <w:rFonts w:ascii="Times New Roman" w:hAnsi="Times New Roman" w:cs="Times New Roman"/>
+          <w:sz w:val="24"/>
+          <w:szCs w:val="24"/>
+        </w:rPr>
+        <w:t xml:space="preserve"> el desarrollo de un sistema informático que se encargar</w:t>
+      </w:r>
+      <w:r>
+        <w:rPr>
+          <w:rFonts w:ascii="Times New Roman" w:hAnsi="Times New Roman" w:cs="Times New Roman"/>
+          <w:sz w:val="24"/>
+          <w:szCs w:val="24"/>
+        </w:rPr>
+        <w:t>a</w:t>
+      </w:r>
+      <w:r>
+        <w:rPr>
+          <w:rFonts w:ascii="Times New Roman" w:hAnsi="Times New Roman" w:cs="Times New Roman"/>
+          <w:sz w:val="24"/>
+          <w:szCs w:val="24"/>
+        </w:rPr>
+        <w:t xml:space="preserve"> de la administración de las áreas operativas de la institución. </w:t>
+      </w:r>
+    </w:p>
+    <w:p>
+      <w:pPr>
+        <w:spacing w:line="480" w:lineRule="auto"/>
+        <w:jc w:val="both"/>
+        <w:rPr>
+          <w:rFonts w:ascii="Times New Roman" w:hAnsi="Times New Roman" w:cs="Times New Roman"/>
+          <w:sz w:val="24"/>
+          <w:szCs w:val="24"/>
+        </w:rPr>
+      </w:pPr>
+      <w:r>
+        <w:rPr>
+          <w:rFonts w:ascii="Times New Roman" w:hAnsi="Times New Roman" w:cs="Times New Roman"/>
+          <w:sz w:val="24"/>
+          <w:szCs w:val="24"/>
         </w:rPr>
         <w:t>Estas áreas son: Recepción, Laboratorio Clínico, Farmacia, Consulta Médica, Ultrasonografía, Rayos X y Tomografía.</w:t>
       </w:r>
     </w:p>
     <w:p>
       <w:pPr>
-        <w:rPr>
-          <w:sz w:val="32"/>
-          <w:szCs w:val="32"/>
-        </w:rPr>
-      </w:pPr>
-      <w:r>
-        <w:rPr>
-          <w:sz w:val="32"/>
-          <w:szCs w:val="32"/>
+        <w:spacing w:line="480" w:lineRule="auto"/>
+        <w:jc w:val="both"/>
+        <w:rPr>
+          <w:rFonts w:ascii="Times New Roman" w:hAnsi="Times New Roman" w:cs="Times New Roman"/>
+          <w:sz w:val="24"/>
+          <w:szCs w:val="24"/>
+        </w:rPr>
+      </w:pPr>
+      <w:r>
+        <w:rPr>
+          <w:rFonts w:ascii="Times New Roman" w:hAnsi="Times New Roman" w:cs="Times New Roman"/>
+          <w:sz w:val="24"/>
+          <w:szCs w:val="24"/>
         </w:rPr>
         <w:t>Entre los objetivos que se cumplieron con el nuevo sistema están: la centralización de la información ya que está se encuentra almacenada en un servidor; la reducción de los tiempos que se demoran las actividades con la asignación de tareas a usuarios específicos y la reducción del trabajo para el área de recepción.</w:t>
       </w:r>
@@ -565,189 +679,353 @@
           <w:ilvl w:val="0"/>
           <w:numId w:val="1"/>
         </w:numPr>
-        <w:rPr>
+        <w:spacing w:line="480" w:lineRule="auto"/>
+        <w:jc w:val="both"/>
+        <w:rPr>
+          <w:rFonts w:ascii="Times New Roman" w:hAnsi="Times New Roman" w:cs="Times New Roman"/>
           <w:b/>
           <w:bCs/>
-          <w:sz w:val="32"/>
-          <w:szCs w:val="32"/>
-        </w:rPr>
-      </w:pPr>
-      <w:r>
-        <w:rPr>
+          <w:sz w:val="24"/>
+          <w:szCs w:val="24"/>
+        </w:rPr>
+      </w:pPr>
+      <w:r>
+        <w:rPr>
+          <w:rFonts w:ascii="Times New Roman" w:hAnsi="Times New Roman" w:cs="Times New Roman"/>
           <w:b/>
           <w:bCs/>
-          <w:sz w:val="32"/>
-          <w:szCs w:val="32"/>
+          <w:sz w:val="24"/>
+          <w:szCs w:val="24"/>
         </w:rPr>
         <w:t>Metodología.</w:t>
       </w:r>
     </w:p>
     <w:p>
       <w:pPr>
-        <w:rPr>
-          <w:sz w:val="32"/>
-          <w:szCs w:val="32"/>
-        </w:rPr>
-      </w:pPr>
-      <w:r>
-        <w:rPr>
-          <w:sz w:val="32"/>
-          <w:szCs w:val="32"/>
+        <w:spacing w:line="480" w:lineRule="auto"/>
+        <w:jc w:val="both"/>
+        <w:rPr>
+          <w:rFonts w:ascii="Times New Roman" w:hAnsi="Times New Roman" w:cs="Times New Roman"/>
+          <w:sz w:val="24"/>
+          <w:szCs w:val="24"/>
+        </w:rPr>
+      </w:pPr>
+      <w:r>
+        <w:rPr>
+          <w:rFonts w:ascii="Times New Roman" w:hAnsi="Times New Roman" w:cs="Times New Roman"/>
+          <w:sz w:val="24"/>
+          <w:szCs w:val="24"/>
         </w:rPr>
         <w:t xml:space="preserve">Para resolver la problemática que presentaba la institución de tener dispersa su información, que sus datos no eran congruentes y que no disponían de una aplicación informática que solventara de manera exacta todas sus necesidades fue necesario </w:t>
       </w:r>
       <w:r>
         <w:rPr>
-          <w:sz w:val="32"/>
-          <w:szCs w:val="32"/>
+          <w:rFonts w:ascii="Times New Roman" w:hAnsi="Times New Roman" w:cs="Times New Roman"/>
+          <w:sz w:val="24"/>
+          <w:szCs w:val="24"/>
         </w:rPr>
         <w:t>el cumplimiento de los siguientes</w:t>
       </w:r>
       <w:r>
         <w:rPr>
-          <w:sz w:val="32"/>
-          <w:szCs w:val="32"/>
+          <w:rFonts w:ascii="Times New Roman" w:hAnsi="Times New Roman" w:cs="Times New Roman"/>
+          <w:sz w:val="24"/>
+          <w:szCs w:val="24"/>
         </w:rPr>
         <w:t xml:space="preserve"> pasos:</w:t>
       </w:r>
     </w:p>
     <w:p>
       <w:pPr>
-        <w:rPr>
-          <w:sz w:val="32"/>
-          <w:szCs w:val="32"/>
-        </w:rPr>
-      </w:pPr>
-      <w:r>
-        <w:rPr>
-          <w:sz w:val="32"/>
-          <w:szCs w:val="32"/>
-        </w:rPr>
-        <w:t xml:space="preserve">Identificación del problema: antes de iniciar el proceso de desarrollo de una nueva aplicación, era necesario identificar la problemática y establecer las mejores soluciones, en un principio se identifico que el uso de múltiples aplicaciones genéricas entre las cuales se encontraban: Mónica, Microsoft Word, Microsoft Excel, entre otras; además de hacer mas pesado el trabajo, hacía muy difícil disponer los datos en todas las computadoras de la institución. En un principio surgen dos sugerencias, la primera es crear una aplicación a la medida que sustituya el trabajo que se hacían en las genéricas y la segunda sugerencia fue realizar una </w:t>
-      </w:r>
-      <w:r>
-        <w:rPr>
-          <w:sz w:val="32"/>
-          <w:szCs w:val="32"/>
+        <w:spacing w:line="480" w:lineRule="auto"/>
+        <w:jc w:val="both"/>
+        <w:rPr>
+          <w:rFonts w:ascii="Times New Roman" w:hAnsi="Times New Roman" w:cs="Times New Roman"/>
+          <w:sz w:val="24"/>
+          <w:szCs w:val="24"/>
+        </w:rPr>
+      </w:pPr>
+      <w:r>
+        <w:rPr>
+          <w:rFonts w:ascii="Times New Roman" w:hAnsi="Times New Roman" w:cs="Times New Roman"/>
+          <w:sz w:val="24"/>
+          <w:szCs w:val="24"/>
+        </w:rPr>
+        <w:t xml:space="preserve">Identificación del problema: antes de iniciar el proceso de desarrollo de una nueva aplicación, era necesario identificar la problemática y establecer las mejores soluciones, en un principio se </w:t>
+      </w:r>
+      <w:r>
+        <w:rPr>
+          <w:rFonts w:ascii="Times New Roman" w:hAnsi="Times New Roman" w:cs="Times New Roman"/>
+          <w:sz w:val="24"/>
+          <w:szCs w:val="24"/>
+        </w:rPr>
+        <w:t>identificó</w:t>
+      </w:r>
+      <w:r>
+        <w:rPr>
+          <w:rFonts w:ascii="Times New Roman" w:hAnsi="Times New Roman" w:cs="Times New Roman"/>
+          <w:sz w:val="24"/>
+          <w:szCs w:val="24"/>
+        </w:rPr>
+        <w:t xml:space="preserve"> que el uso de múltiples aplicaciones genéricas entre las cuales se encontraban: Mónica, Microsoft Word, Microsoft Excel, entre otras; además de hacer </w:t>
+      </w:r>
+      <w:r>
+        <w:rPr>
+          <w:rFonts w:ascii="Times New Roman" w:hAnsi="Times New Roman" w:cs="Times New Roman"/>
+          <w:sz w:val="24"/>
+          <w:szCs w:val="24"/>
+        </w:rPr>
+        <w:t>más</w:t>
+      </w:r>
+      <w:r>
+        <w:rPr>
+          <w:rFonts w:ascii="Times New Roman" w:hAnsi="Times New Roman" w:cs="Times New Roman"/>
+          <w:sz w:val="24"/>
+          <w:szCs w:val="24"/>
+        </w:rPr>
+        <w:t xml:space="preserve"> pesado el trabajo, hacía muy difícil disponer los datos en todas las computadoras de la institución. En un principio surgen dos sugerencias, la primera es crear una aplicación a la medida que </w:t>
+      </w:r>
+      <w:r>
+        <w:rPr>
+          <w:rFonts w:ascii="Times New Roman" w:hAnsi="Times New Roman" w:cs="Times New Roman"/>
+          <w:sz w:val="24"/>
+          <w:szCs w:val="24"/>
         </w:rPr>
         <w:lastRenderedPageBreak/>
-        <w:t>migración de datos, la cual fue descartada cuando en el análisis los resultados arrojaron que la información no se manejaba de manera congruente y que se guardaban muchos registros basura.</w:t>
-      </w:r>
-    </w:p>
-    <w:p>
-      <w:pPr>
-        <w:rPr>
-          <w:sz w:val="32"/>
-          <w:szCs w:val="32"/>
-        </w:rPr>
-      </w:pPr>
-      <w:r>
-        <w:rPr>
-          <w:sz w:val="32"/>
-          <w:szCs w:val="32"/>
-        </w:rPr>
-        <w:t>Antes del desarrollo fue necesario elaborar un presupuesto en el cual iba a mostrar si financieramente la aplicación era conveniente desarrollarla o por el contrario, los beneficios que daría a la institución serían menores a los gastos que se incurrirían en la misma. Con el presupuesto devolviendo datos favorables se procedió a la recolección de los requerimientos para desarrollar el sistema.</w:t>
-      </w:r>
-    </w:p>
-    <w:p>
-      <w:pPr>
-        <w:rPr>
-          <w:sz w:val="32"/>
-          <w:szCs w:val="32"/>
-        </w:rPr>
-      </w:pPr>
-      <w:r>
-        <w:rPr>
-          <w:sz w:val="32"/>
-          <w:szCs w:val="32"/>
+        <w:t>sustituya el trabajo que se hacían en las genéricas y la segunda sugerencia fue realizar una migración de datos, la cual fue descartada cuando en el análisis los resultados arrojaron que la información no se manejaba de manera congruente y que se guardaban muchos registros basura.</w:t>
+      </w:r>
+    </w:p>
+    <w:p>
+      <w:pPr>
+        <w:spacing w:line="480" w:lineRule="auto"/>
+        <w:jc w:val="both"/>
+        <w:rPr>
+          <w:rFonts w:ascii="Times New Roman" w:hAnsi="Times New Roman" w:cs="Times New Roman"/>
+          <w:sz w:val="24"/>
+          <w:szCs w:val="24"/>
+        </w:rPr>
+      </w:pPr>
+      <w:r>
+        <w:rPr>
+          <w:rFonts w:ascii="Times New Roman" w:hAnsi="Times New Roman" w:cs="Times New Roman"/>
+          <w:sz w:val="24"/>
+          <w:szCs w:val="24"/>
+        </w:rPr>
+        <w:t xml:space="preserve">Antes del desarrollo fue necesario elaborar un presupuesto </w:t>
+      </w:r>
+      <w:r>
+        <w:rPr>
+          <w:rFonts w:ascii="Times New Roman" w:hAnsi="Times New Roman" w:cs="Times New Roman"/>
+          <w:sz w:val="24"/>
+          <w:szCs w:val="24"/>
+        </w:rPr>
+        <w:t>estimando los costos y</w:t>
+      </w:r>
+      <w:r>
+        <w:rPr>
+          <w:rFonts w:ascii="Times New Roman" w:hAnsi="Times New Roman" w:cs="Times New Roman"/>
+          <w:sz w:val="24"/>
+          <w:szCs w:val="24"/>
+        </w:rPr>
+        <w:t xml:space="preserve"> lo</w:t>
+      </w:r>
+      <w:r>
+        <w:rPr>
+          <w:rFonts w:ascii="Times New Roman" w:hAnsi="Times New Roman" w:cs="Times New Roman"/>
+          <w:sz w:val="24"/>
+          <w:szCs w:val="24"/>
+        </w:rPr>
+        <w:t>s</w:t>
+      </w:r>
+      <w:r>
+        <w:rPr>
+          <w:rFonts w:ascii="Times New Roman" w:hAnsi="Times New Roman" w:cs="Times New Roman"/>
+          <w:sz w:val="24"/>
+          <w:szCs w:val="24"/>
+        </w:rPr>
+        <w:t xml:space="preserve"> beneficios </w:t>
+      </w:r>
+      <w:r>
+        <w:rPr>
+          <w:rFonts w:ascii="Times New Roman" w:hAnsi="Times New Roman" w:cs="Times New Roman"/>
+          <w:sz w:val="24"/>
+          <w:szCs w:val="24"/>
+        </w:rPr>
+        <w:t>obtenidos</w:t>
+      </w:r>
+      <w:r>
+        <w:rPr>
+          <w:rFonts w:ascii="Times New Roman" w:hAnsi="Times New Roman" w:cs="Times New Roman"/>
+          <w:sz w:val="24"/>
+          <w:szCs w:val="24"/>
+        </w:rPr>
+        <w:t xml:space="preserve"> </w:t>
+      </w:r>
+      <w:r>
+        <w:rPr>
+          <w:rFonts w:ascii="Times New Roman" w:hAnsi="Times New Roman" w:cs="Times New Roman"/>
+          <w:sz w:val="24"/>
+          <w:szCs w:val="24"/>
+        </w:rPr>
+        <w:t xml:space="preserve">por </w:t>
+      </w:r>
+      <w:r>
+        <w:rPr>
+          <w:rFonts w:ascii="Times New Roman" w:hAnsi="Times New Roman" w:cs="Times New Roman"/>
+          <w:sz w:val="24"/>
+          <w:szCs w:val="24"/>
+        </w:rPr>
+        <w:t>la institución.</w:t>
+      </w:r>
+      <w:r>
+        <w:rPr>
+          <w:rFonts w:ascii="Times New Roman" w:hAnsi="Times New Roman" w:cs="Times New Roman"/>
+          <w:sz w:val="24"/>
+          <w:szCs w:val="24"/>
+        </w:rPr>
+        <w:t xml:space="preserve"> Como resultado se obtuvieron </w:t>
+      </w:r>
+      <w:r>
+        <w:rPr>
+          <w:rFonts w:ascii="Times New Roman" w:hAnsi="Times New Roman" w:cs="Times New Roman"/>
+          <w:sz w:val="24"/>
+          <w:szCs w:val="24"/>
+        </w:rPr>
+        <w:t>datos favorables</w:t>
+      </w:r>
+      <w:r>
+        <w:rPr>
+          <w:rFonts w:ascii="Times New Roman" w:hAnsi="Times New Roman" w:cs="Times New Roman"/>
+          <w:sz w:val="24"/>
+          <w:szCs w:val="24"/>
+        </w:rPr>
+        <w:t>, por tanto</w:t>
+      </w:r>
+      <w:r>
+        <w:rPr>
+          <w:rFonts w:ascii="Times New Roman" w:hAnsi="Times New Roman" w:cs="Times New Roman"/>
+          <w:sz w:val="24"/>
+          <w:szCs w:val="24"/>
+        </w:rPr>
+        <w:t>,</w:t>
+      </w:r>
+      <w:r>
+        <w:rPr>
+          <w:rFonts w:ascii="Times New Roman" w:hAnsi="Times New Roman" w:cs="Times New Roman"/>
+          <w:sz w:val="24"/>
+          <w:szCs w:val="24"/>
+        </w:rPr>
+        <w:t xml:space="preserve"> se procedió a la recolección de los requerimientos para desarrollar el sistema.</w:t>
+      </w:r>
+    </w:p>
+    <w:p>
+      <w:pPr>
+        <w:spacing w:line="480" w:lineRule="auto"/>
+        <w:jc w:val="both"/>
+        <w:rPr>
+          <w:rFonts w:ascii="Times New Roman" w:hAnsi="Times New Roman" w:cs="Times New Roman"/>
+          <w:sz w:val="24"/>
+          <w:szCs w:val="24"/>
+        </w:rPr>
+      </w:pPr>
+      <w:r>
+        <w:rPr>
+          <w:rFonts w:ascii="Times New Roman" w:hAnsi="Times New Roman" w:cs="Times New Roman"/>
+          <w:sz w:val="24"/>
+          <w:szCs w:val="24"/>
         </w:rPr>
         <w:t xml:space="preserve">Para </w:t>
       </w:r>
       <w:r>
         <w:rPr>
-          <w:sz w:val="32"/>
-          <w:szCs w:val="32"/>
+          <w:rFonts w:ascii="Times New Roman" w:hAnsi="Times New Roman" w:cs="Times New Roman"/>
+          <w:sz w:val="24"/>
+          <w:szCs w:val="24"/>
         </w:rPr>
         <w:t>esto</w:t>
       </w:r>
       <w:r>
         <w:rPr>
-          <w:sz w:val="32"/>
-          <w:szCs w:val="32"/>
+          <w:rFonts w:ascii="Times New Roman" w:hAnsi="Times New Roman" w:cs="Times New Roman"/>
+          <w:sz w:val="24"/>
+          <w:szCs w:val="24"/>
         </w:rPr>
         <w:t xml:space="preserve"> se hizo uso de</w:t>
       </w:r>
       <w:r>
         <w:rPr>
-          <w:sz w:val="32"/>
-          <w:szCs w:val="32"/>
+          <w:rFonts w:ascii="Times New Roman" w:hAnsi="Times New Roman" w:cs="Times New Roman"/>
+          <w:sz w:val="24"/>
+          <w:szCs w:val="24"/>
         </w:rPr>
         <w:t xml:space="preserve"> la metodología de desarrollo ágil</w:t>
       </w:r>
       <w:r>
         <w:rPr>
-          <w:sz w:val="32"/>
-          <w:szCs w:val="32"/>
-        </w:rPr>
-        <w:t xml:space="preserve"> que </w:t>
-      </w:r>
-      <w:r>
-        <w:rPr>
-          <w:sz w:val="32"/>
-          <w:szCs w:val="32"/>
-        </w:rPr>
-        <w:t>“buscan un equilibrio en la relación proceso/esfuerzo, de modo que proponen la aplicación de procesos de desarrollo sin hacer un excesivo esfuerzo en los aspectos más burocráticos de los mismos, como es el desarrollo de una exhaustiva documentación”</w:t>
-      </w:r>
-      <w:r>
-        <w:rPr>
-          <w:sz w:val="32"/>
-          <w:szCs w:val="32"/>
+          <w:rFonts w:ascii="Times New Roman" w:hAnsi="Times New Roman" w:cs="Times New Roman"/>
+          <w:sz w:val="24"/>
+          <w:szCs w:val="24"/>
+        </w:rPr>
+        <w:t xml:space="preserve"> que “buscan un equilibrio en la relación proceso/esfuerzo, de modo que proponen la aplicación de procesos de desarrollo sin hacer un excesivo esfuerzo en los aspectos más burocráticos de los mismos, como es el desarrollo de una exhaustiva documentación”</w:t>
+      </w:r>
+      <w:r>
+        <w:rPr>
+          <w:rFonts w:ascii="Times New Roman" w:hAnsi="Times New Roman" w:cs="Times New Roman"/>
+          <w:sz w:val="24"/>
+          <w:szCs w:val="24"/>
         </w:rPr>
         <w:t xml:space="preserve"> </w:t>
       </w:r>
       <w:sdt>
         <w:sdtPr>
           <w:rPr>
-            <w:sz w:val="32"/>
-            <w:szCs w:val="32"/>
+            <w:rFonts w:ascii="Times New Roman" w:hAnsi="Times New Roman" w:cs="Times New Roman"/>
+            <w:sz w:val="24"/>
+            <w:szCs w:val="24"/>
           </w:rPr>
           <w:id w:val="-1975436121"/>
           <w:citation/>
         </w:sdtPr>
+        <w:sdtEndPr/>
         <w:sdtContent>
           <w:r>
             <w:rPr>
-              <w:sz w:val="32"/>
-              <w:szCs w:val="32"/>
+              <w:rFonts w:ascii="Times New Roman" w:hAnsi="Times New Roman" w:cs="Times New Roman"/>
+              <w:sz w:val="24"/>
+              <w:szCs w:val="24"/>
             </w:rPr>
             <w:fldChar w:fldCharType="begin"/>
           </w:r>
           <w:r>
             <w:rPr>
-              <w:sz w:val="32"/>
-              <w:szCs w:val="32"/>
+              <w:rFonts w:ascii="Times New Roman" w:hAnsi="Times New Roman" w:cs="Times New Roman"/>
+              <w:sz w:val="24"/>
+              <w:szCs w:val="24"/>
             </w:rPr>
             <w:instrText xml:space="preserve">CITATION Día05 \p 47 \l 2058 </w:instrText>
           </w:r>
           <w:r>
             <w:rPr>
-              <w:sz w:val="32"/>
-              <w:szCs w:val="32"/>
+              <w:rFonts w:ascii="Times New Roman" w:hAnsi="Times New Roman" w:cs="Times New Roman"/>
+              <w:sz w:val="24"/>
+              <w:szCs w:val="24"/>
             </w:rPr>
             <w:fldChar w:fldCharType="separate"/>
           </w:r>
           <w:r>
             <w:rPr>
+              <w:rFonts w:ascii="Times New Roman" w:hAnsi="Times New Roman" w:cs="Times New Roman"/>
               <w:noProof/>
-              <w:sz w:val="32"/>
-              <w:szCs w:val="32"/>
+              <w:sz w:val="24"/>
+              <w:szCs w:val="24"/>
             </w:rPr>
             <w:t>(Díaz, Montero, &amp; Aedo, 2005, pág. 47)</w:t>
           </w:r>
           <w:r>
             <w:rPr>
-              <w:sz w:val="32"/>
-              <w:szCs w:val="32"/>
+              <w:rFonts w:ascii="Times New Roman" w:hAnsi="Times New Roman" w:cs="Times New Roman"/>
+              <w:sz w:val="24"/>
+              <w:szCs w:val="24"/>
             </w:rPr>
             <w:fldChar w:fldCharType="end"/>
           </w:r>
@@ -755,99 +1033,94 @@
       </w:sdt>
       <w:r>
         <w:rPr>
-          <w:sz w:val="32"/>
-          <w:szCs w:val="32"/>
+          <w:rFonts w:ascii="Times New Roman" w:hAnsi="Times New Roman" w:cs="Times New Roman"/>
+          <w:sz w:val="24"/>
+          <w:szCs w:val="24"/>
         </w:rPr>
         <w:t xml:space="preserve"> </w:t>
       </w:r>
       <w:r>
         <w:rPr>
-          <w:sz w:val="32"/>
-          <w:szCs w:val="32"/>
+          <w:rFonts w:ascii="Times New Roman" w:hAnsi="Times New Roman" w:cs="Times New Roman"/>
+          <w:sz w:val="24"/>
+          <w:szCs w:val="24"/>
         </w:rPr>
         <w:t>y la metodología seleccionada fue</w:t>
       </w:r>
       <w:r>
         <w:rPr>
-          <w:sz w:val="32"/>
-          <w:szCs w:val="32"/>
+          <w:rFonts w:ascii="Times New Roman" w:hAnsi="Times New Roman" w:cs="Times New Roman"/>
+          <w:sz w:val="24"/>
+          <w:szCs w:val="24"/>
         </w:rPr>
         <w:t xml:space="preserve"> SCRUM, que </w:t>
       </w:r>
       <w:r>
         <w:rPr>
-          <w:sz w:val="32"/>
-          <w:szCs w:val="32"/>
-        </w:rPr>
-        <w:t>es</w:t>
-      </w:r>
-      <w:r>
-        <w:t xml:space="preserve"> </w:t>
-      </w:r>
-      <w:r>
-        <w:rPr>
-          <w:sz w:val="32"/>
-          <w:szCs w:val="32"/>
-        </w:rPr>
-        <w:t>“u</w:t>
-      </w:r>
-      <w:r>
-        <w:rPr>
-          <w:sz w:val="32"/>
-          <w:szCs w:val="32"/>
-        </w:rPr>
-        <w:t>n marco de trabajo que nos permite encontrar prácticas emergentes en dominios complejos, como la gestión de proyectos de innovación</w:t>
-      </w:r>
-      <w:r>
-        <w:rPr>
-          <w:sz w:val="32"/>
-          <w:szCs w:val="32"/>
+          <w:rFonts w:ascii="Times New Roman" w:hAnsi="Times New Roman" w:cs="Times New Roman"/>
+          <w:sz w:val="24"/>
+          <w:szCs w:val="24"/>
+        </w:rPr>
+        <w:t>es “un marco de trabajo que nos permite encontrar prácticas emergentes en dominios complejos, como la gestión de proyectos de innovación</w:t>
+      </w:r>
+      <w:r>
+        <w:rPr>
+          <w:rFonts w:ascii="Times New Roman" w:hAnsi="Times New Roman" w:cs="Times New Roman"/>
+          <w:sz w:val="24"/>
+          <w:szCs w:val="24"/>
         </w:rPr>
         <w:t xml:space="preserve">” </w:t>
       </w:r>
       <w:sdt>
         <w:sdtPr>
           <w:rPr>
-            <w:sz w:val="32"/>
-            <w:szCs w:val="32"/>
+            <w:rFonts w:ascii="Times New Roman" w:hAnsi="Times New Roman" w:cs="Times New Roman"/>
+            <w:sz w:val="24"/>
+            <w:szCs w:val="24"/>
           </w:rPr>
           <w:id w:val="-1861508014"/>
           <w:citation/>
         </w:sdtPr>
+        <w:sdtEndPr/>
         <w:sdtContent>
           <w:r>
             <w:rPr>
-              <w:sz w:val="32"/>
-              <w:szCs w:val="32"/>
+              <w:rFonts w:ascii="Times New Roman" w:hAnsi="Times New Roman" w:cs="Times New Roman"/>
+              <w:sz w:val="24"/>
+              <w:szCs w:val="24"/>
             </w:rPr>
             <w:fldChar w:fldCharType="begin"/>
           </w:r>
           <w:r>
             <w:rPr>
-              <w:sz w:val="32"/>
-              <w:szCs w:val="32"/>
+              <w:rFonts w:ascii="Times New Roman" w:hAnsi="Times New Roman" w:cs="Times New Roman"/>
+              <w:sz w:val="24"/>
+              <w:szCs w:val="24"/>
             </w:rPr>
             <w:instrText xml:space="preserve">CITATION Ala13 \p 21 \l 2058 </w:instrText>
           </w:r>
           <w:r>
             <w:rPr>
-              <w:sz w:val="32"/>
-              <w:szCs w:val="32"/>
+              <w:rFonts w:ascii="Times New Roman" w:hAnsi="Times New Roman" w:cs="Times New Roman"/>
+              <w:sz w:val="24"/>
+              <w:szCs w:val="24"/>
             </w:rPr>
             <w:fldChar w:fldCharType="separate"/>
           </w:r>
           <w:r>
             <w:rPr>
+              <w:rFonts w:ascii="Times New Roman" w:hAnsi="Times New Roman" w:cs="Times New Roman"/>
               <w:noProof/>
-              <w:sz w:val="32"/>
-              <w:szCs w:val="32"/>
+              <w:sz w:val="24"/>
+              <w:szCs w:val="24"/>
             </w:rPr>
             <w:t>(Alaimo, 2013, pág. 21)</w:t>
           </w:r>
           <w:r>
             <w:rPr>
-              <w:sz w:val="32"/>
-              <w:szCs w:val="32"/>
+              <w:rFonts w:ascii="Times New Roman" w:hAnsi="Times New Roman" w:cs="Times New Roman"/>
+              <w:sz w:val="24"/>
+              <w:szCs w:val="24"/>
             </w:rPr>
             <w:fldChar w:fldCharType="end"/>
           </w:r>
@@ -855,107 +1128,124 @@
       </w:sdt>
       <w:r>
         <w:rPr>
-          <w:sz w:val="32"/>
-          <w:szCs w:val="32"/>
-        </w:rPr>
-        <w:t xml:space="preserve">, netamente en la parte de programación se decidió el uso del framework Laravel que al ser de código abierto por basarse en el lenguaje de programación PHP reducía </w:t>
-      </w:r>
-      <w:r>
-        <w:rPr>
-          <w:sz w:val="32"/>
-          <w:szCs w:val="32"/>
+          <w:rFonts w:ascii="Times New Roman" w:hAnsi="Times New Roman" w:cs="Times New Roman"/>
+          <w:sz w:val="24"/>
+          <w:szCs w:val="24"/>
+        </w:rPr>
+        <w:t xml:space="preserve">, en la parte de programación se decidió el uso del framework Laravel que al ser de código abierto por basarse en el lenguaje de programación PHP reducía </w:t>
+      </w:r>
+      <w:r>
+        <w:rPr>
+          <w:rFonts w:ascii="Times New Roman" w:hAnsi="Times New Roman" w:cs="Times New Roman"/>
+          <w:sz w:val="24"/>
+          <w:szCs w:val="24"/>
         </w:rPr>
         <w:t>los gastos en el desarrollo.</w:t>
       </w:r>
       <w:r>
         <w:rPr>
-          <w:sz w:val="32"/>
-          <w:szCs w:val="32"/>
+          <w:rFonts w:ascii="Times New Roman" w:hAnsi="Times New Roman" w:cs="Times New Roman"/>
+          <w:sz w:val="24"/>
+          <w:szCs w:val="24"/>
         </w:rPr>
         <w:t xml:space="preserve"> </w:t>
       </w:r>
     </w:p>
     <w:p>
       <w:pPr>
-        <w:rPr>
-          <w:sz w:val="32"/>
-          <w:szCs w:val="32"/>
-        </w:rPr>
-      </w:pPr>
-      <w:r>
-        <w:rPr>
-          <w:sz w:val="32"/>
-          <w:szCs w:val="32"/>
+        <w:spacing w:line="480" w:lineRule="auto"/>
+        <w:jc w:val="both"/>
+        <w:rPr>
+          <w:rFonts w:ascii="Times New Roman" w:hAnsi="Times New Roman" w:cs="Times New Roman"/>
+          <w:sz w:val="24"/>
+          <w:szCs w:val="24"/>
+        </w:rPr>
+      </w:pPr>
+      <w:r>
+        <w:rPr>
+          <w:rFonts w:ascii="Times New Roman" w:hAnsi="Times New Roman" w:cs="Times New Roman"/>
+          <w:sz w:val="24"/>
+          <w:szCs w:val="24"/>
         </w:rPr>
         <w:t>El sistema fue dividido en c</w:t>
       </w:r>
       <w:r>
         <w:rPr>
-          <w:sz w:val="32"/>
-          <w:szCs w:val="32"/>
+          <w:rFonts w:ascii="Times New Roman" w:hAnsi="Times New Roman" w:cs="Times New Roman"/>
+          <w:sz w:val="24"/>
+          <w:szCs w:val="24"/>
         </w:rPr>
         <w:t>uatro</w:t>
       </w:r>
       <w:r>
         <w:rPr>
-          <w:sz w:val="32"/>
-          <w:szCs w:val="32"/>
+          <w:rFonts w:ascii="Times New Roman" w:hAnsi="Times New Roman" w:cs="Times New Roman"/>
+          <w:sz w:val="24"/>
+          <w:szCs w:val="24"/>
         </w:rPr>
         <w:t xml:space="preserve"> grandes módulos</w:t>
       </w:r>
       <w:r>
         <w:rPr>
-          <w:sz w:val="32"/>
-          <w:szCs w:val="32"/>
+          <w:rFonts w:ascii="Times New Roman" w:hAnsi="Times New Roman" w:cs="Times New Roman"/>
+          <w:sz w:val="24"/>
+          <w:szCs w:val="24"/>
         </w:rPr>
         <w:t xml:space="preserve"> para ser desarrollado</w:t>
       </w:r>
       <w:r>
         <w:rPr>
-          <w:sz w:val="32"/>
-          <w:szCs w:val="32"/>
+          <w:rFonts w:ascii="Times New Roman" w:hAnsi="Times New Roman" w:cs="Times New Roman"/>
+          <w:sz w:val="24"/>
+          <w:szCs w:val="24"/>
         </w:rPr>
         <w:t>: Recepción</w:t>
       </w:r>
       <w:r>
         <w:rPr>
-          <w:sz w:val="32"/>
-          <w:szCs w:val="32"/>
+          <w:rFonts w:ascii="Times New Roman" w:hAnsi="Times New Roman" w:cs="Times New Roman"/>
+          <w:sz w:val="24"/>
+          <w:szCs w:val="24"/>
         </w:rPr>
         <w:t>;</w:t>
       </w:r>
       <w:r>
         <w:rPr>
-          <w:sz w:val="32"/>
-          <w:szCs w:val="32"/>
+          <w:rFonts w:ascii="Times New Roman" w:hAnsi="Times New Roman" w:cs="Times New Roman"/>
+          <w:sz w:val="24"/>
+          <w:szCs w:val="24"/>
         </w:rPr>
         <w:t xml:space="preserve"> Farmacia</w:t>
       </w:r>
       <w:r>
         <w:rPr>
-          <w:sz w:val="32"/>
-          <w:szCs w:val="32"/>
+          <w:rFonts w:ascii="Times New Roman" w:hAnsi="Times New Roman" w:cs="Times New Roman"/>
+          <w:sz w:val="24"/>
+          <w:szCs w:val="24"/>
         </w:rPr>
         <w:t>;</w:t>
       </w:r>
       <w:r>
         <w:rPr>
-          <w:sz w:val="32"/>
-          <w:szCs w:val="32"/>
+          <w:rFonts w:ascii="Times New Roman" w:hAnsi="Times New Roman" w:cs="Times New Roman"/>
+          <w:sz w:val="24"/>
+          <w:szCs w:val="24"/>
         </w:rPr>
         <w:t xml:space="preserve"> Laboratorio clínico</w:t>
       </w:r>
       <w:r>
         <w:rPr>
-          <w:sz w:val="32"/>
-          <w:szCs w:val="32"/>
+          <w:rFonts w:ascii="Times New Roman" w:hAnsi="Times New Roman" w:cs="Times New Roman"/>
+          <w:sz w:val="24"/>
+          <w:szCs w:val="24"/>
         </w:rPr>
         <w:t xml:space="preserve"> que incluía también </w:t>
       </w:r>
       <w:r>
         <w:rPr>
-          <w:sz w:val="32"/>
-          <w:szCs w:val="32"/>
+          <w:rFonts w:ascii="Times New Roman" w:hAnsi="Times New Roman" w:cs="Times New Roman"/>
+          <w:sz w:val="24"/>
+          <w:szCs w:val="24"/>
         </w:rPr>
         <w:t xml:space="preserve">ultrasonografía, tomografía y rayos x; Consulta médica. </w:t>
       </w:r>
@@ -967,416 +1257,547 @@
           <w:ilvl w:val="0"/>
           <w:numId w:val="1"/>
         </w:numPr>
-        <w:rPr>
+        <w:spacing w:line="480" w:lineRule="auto"/>
+        <w:jc w:val="both"/>
+        <w:rPr>
+          <w:rFonts w:ascii="Times New Roman" w:hAnsi="Times New Roman" w:cs="Times New Roman"/>
           <w:b/>
           <w:bCs/>
-          <w:sz w:val="32"/>
-          <w:szCs w:val="32"/>
-        </w:rPr>
-      </w:pPr>
-      <w:r>
-        <w:rPr>
+          <w:sz w:val="24"/>
+          <w:szCs w:val="24"/>
+        </w:rPr>
+      </w:pPr>
+      <w:r>
+        <w:rPr>
+          <w:rFonts w:ascii="Times New Roman" w:hAnsi="Times New Roman" w:cs="Times New Roman"/>
           <w:b/>
           <w:bCs/>
-          <w:sz w:val="32"/>
-          <w:szCs w:val="32"/>
+          <w:sz w:val="24"/>
+          <w:szCs w:val="24"/>
         </w:rPr>
         <w:t>Resultados y discusión.</w:t>
       </w:r>
     </w:p>
     <w:p>
       <w:pPr>
-        <w:rPr>
-          <w:sz w:val="32"/>
-          <w:szCs w:val="32"/>
-        </w:rPr>
-      </w:pPr>
-      <w:r>
-        <w:rPr>
-          <w:sz w:val="32"/>
-          <w:szCs w:val="32"/>
-        </w:rPr>
-        <w:t xml:space="preserve">Al finalizar </w:t>
-      </w:r>
-      <w:r>
-        <w:rPr>
-          <w:sz w:val="32"/>
-          <w:szCs w:val="32"/>
-        </w:rPr>
-        <w:t xml:space="preserve">el proceso de desarrollo </w:t>
-      </w:r>
-      <w:r>
-        <w:rPr>
-          <w:sz w:val="32"/>
-          <w:szCs w:val="32"/>
-        </w:rPr>
-        <w:t>se continu</w:t>
-      </w:r>
-      <w:r>
-        <w:rPr>
-          <w:sz w:val="32"/>
-          <w:szCs w:val="32"/>
-        </w:rPr>
-        <w:t>ó</w:t>
-      </w:r>
-      <w:r>
-        <w:rPr>
-          <w:sz w:val="32"/>
-          <w:szCs w:val="32"/>
-        </w:rPr>
-        <w:t xml:space="preserve"> </w:t>
-      </w:r>
-      <w:r>
-        <w:rPr>
-          <w:sz w:val="32"/>
-          <w:szCs w:val="32"/>
+        <w:spacing w:line="480" w:lineRule="auto"/>
+        <w:jc w:val="both"/>
+        <w:rPr>
+          <w:rFonts w:ascii="Times New Roman" w:hAnsi="Times New Roman" w:cs="Times New Roman"/>
+          <w:sz w:val="24"/>
+          <w:szCs w:val="24"/>
+        </w:rPr>
+      </w:pPr>
+      <w:r>
+        <w:rPr>
+          <w:rFonts w:ascii="Times New Roman" w:hAnsi="Times New Roman" w:cs="Times New Roman"/>
+          <w:sz w:val="24"/>
+          <w:szCs w:val="24"/>
+        </w:rPr>
+        <w:t>Se finalizó el</w:t>
+      </w:r>
+      <w:r>
+        <w:rPr>
+          <w:rFonts w:ascii="Times New Roman" w:hAnsi="Times New Roman" w:cs="Times New Roman"/>
+          <w:sz w:val="24"/>
+          <w:szCs w:val="24"/>
+        </w:rPr>
+        <w:t xml:space="preserve"> proceso de desarrollo </w:t>
+      </w:r>
+      <w:r>
+        <w:rPr>
+          <w:rFonts w:ascii="Times New Roman" w:hAnsi="Times New Roman" w:cs="Times New Roman"/>
+          <w:sz w:val="24"/>
+          <w:szCs w:val="24"/>
         </w:rPr>
         <w:t>con la implementación del sistema en un servidor</w:t>
       </w:r>
       <w:r>
         <w:rPr>
-          <w:sz w:val="32"/>
-          <w:szCs w:val="32"/>
-        </w:rPr>
-        <w:t xml:space="preserve">, para esto se hizo la </w:t>
-      </w:r>
-      <w:r>
-        <w:rPr>
-          <w:sz w:val="32"/>
-          <w:szCs w:val="32"/>
+          <w:rFonts w:ascii="Times New Roman" w:hAnsi="Times New Roman" w:cs="Times New Roman"/>
+          <w:sz w:val="24"/>
+          <w:szCs w:val="24"/>
+        </w:rPr>
+        <w:t xml:space="preserve"> localizado en el hospital, para reducir los costos generados por la implementación se tuvo a </w:t>
+      </w:r>
+      <w:r>
+        <w:rPr>
+          <w:rFonts w:ascii="Times New Roman" w:hAnsi="Times New Roman" w:cs="Times New Roman"/>
+          <w:sz w:val="24"/>
+          <w:szCs w:val="24"/>
         </w:rPr>
         <w:lastRenderedPageBreak/>
-        <w:t xml:space="preserve">sugerencia de </w:t>
-      </w:r>
-      <w:r>
-        <w:rPr>
-          <w:sz w:val="32"/>
-          <w:szCs w:val="32"/>
+        <w:t>bien utilizar el sistema operativo Debian 9</w:t>
+      </w:r>
+      <w:r>
+        <w:rPr>
+          <w:rFonts w:ascii="Times New Roman" w:hAnsi="Times New Roman" w:cs="Times New Roman"/>
+          <w:sz w:val="24"/>
+          <w:szCs w:val="24"/>
+        </w:rPr>
+        <w:t xml:space="preserve">, </w:t>
+      </w:r>
+      <w:r>
+        <w:rPr>
+          <w:rFonts w:ascii="Times New Roman" w:hAnsi="Times New Roman" w:cs="Times New Roman"/>
+          <w:sz w:val="24"/>
+          <w:szCs w:val="24"/>
+        </w:rPr>
+        <w:t>también se</w:t>
+      </w:r>
+      <w:r>
+        <w:rPr>
+          <w:rFonts w:ascii="Times New Roman" w:hAnsi="Times New Roman" w:cs="Times New Roman"/>
+          <w:sz w:val="24"/>
+          <w:szCs w:val="24"/>
+        </w:rPr>
+        <w:t xml:space="preserve"> hizo la sugerencia de </w:t>
+      </w:r>
+      <w:r>
+        <w:rPr>
+          <w:rFonts w:ascii="Times New Roman" w:hAnsi="Times New Roman" w:cs="Times New Roman"/>
+          <w:sz w:val="24"/>
+          <w:szCs w:val="24"/>
         </w:rPr>
         <w:t>cambiar la re</w:t>
       </w:r>
       <w:r>
         <w:rPr>
-          <w:sz w:val="32"/>
-          <w:szCs w:val="32"/>
+          <w:rFonts w:ascii="Times New Roman" w:hAnsi="Times New Roman" w:cs="Times New Roman"/>
+          <w:sz w:val="24"/>
+          <w:szCs w:val="24"/>
         </w:rPr>
         <w:t>d informátic</w:t>
       </w:r>
       <w:r>
         <w:rPr>
-          <w:sz w:val="32"/>
-          <w:szCs w:val="32"/>
+          <w:rFonts w:ascii="Times New Roman" w:hAnsi="Times New Roman" w:cs="Times New Roman"/>
+          <w:sz w:val="24"/>
+          <w:szCs w:val="24"/>
         </w:rPr>
         <w:t>a por una que se adaptara mejor al trabajo con terminales.</w:t>
       </w:r>
     </w:p>
     <w:p>
       <w:pPr>
-        <w:rPr>
-          <w:sz w:val="32"/>
-          <w:szCs w:val="32"/>
-        </w:rPr>
-      </w:pPr>
-      <w:r>
-        <w:rPr>
-          <w:sz w:val="32"/>
-          <w:szCs w:val="32"/>
-        </w:rPr>
-        <w:t>La implementación se realiz</w:t>
-      </w:r>
-      <w:r>
-        <w:rPr>
-          <w:sz w:val="32"/>
-          <w:szCs w:val="32"/>
-        </w:rPr>
-        <w:t>ó</w:t>
-      </w:r>
-      <w:r>
-        <w:rPr>
-          <w:sz w:val="32"/>
-          <w:szCs w:val="32"/>
-        </w:rPr>
-        <w:t xml:space="preserve"> en el sistema operativo Debian, con el fin de reducir costos en la adquisición de</w:t>
-      </w:r>
-      <w:r>
-        <w:rPr>
-          <w:sz w:val="32"/>
-          <w:szCs w:val="32"/>
-        </w:rPr>
-        <w:t xml:space="preserve"> una</w:t>
-      </w:r>
-      <w:r>
-        <w:rPr>
-          <w:sz w:val="32"/>
-          <w:szCs w:val="32"/>
-        </w:rPr>
-        <w:t xml:space="preserve"> licencia</w:t>
-      </w:r>
-      <w:r>
-        <w:rPr>
-          <w:sz w:val="32"/>
-          <w:szCs w:val="32"/>
-        </w:rPr>
-        <w:t xml:space="preserve">. </w:t>
-      </w:r>
-    </w:p>
-    <w:p>
-      <w:pPr>
-        <w:rPr>
-          <w:sz w:val="32"/>
-          <w:szCs w:val="32"/>
-        </w:rPr>
-      </w:pPr>
-      <w:r>
-        <w:rPr>
-          <w:sz w:val="32"/>
-          <w:szCs w:val="32"/>
-        </w:rPr>
-        <w:t xml:space="preserve">Ya implementado el sistema se procedió a capacitar al personal que sería el encargado de usar la aplicación informática. </w:t>
-      </w:r>
-      <w:r>
-        <w:rPr>
-          <w:sz w:val="32"/>
-          <w:szCs w:val="32"/>
-        </w:rPr>
-        <w:t xml:space="preserve">Y tener la retroalimentación necesaria para cualquier corrección </w:t>
-      </w:r>
-      <w:r>
-        <w:rPr>
-          <w:sz w:val="32"/>
-          <w:szCs w:val="32"/>
-        </w:rPr>
-        <w:t>que necesitaran los módulos.</w:t>
-      </w:r>
-    </w:p>
-    <w:p>
-      <w:pPr>
-        <w:rPr>
-          <w:sz w:val="32"/>
-          <w:szCs w:val="32"/>
-        </w:rPr>
-      </w:pPr>
-      <w:r>
-        <w:rPr>
-          <w:sz w:val="32"/>
-          <w:szCs w:val="32"/>
-        </w:rPr>
-        <w:t xml:space="preserve">Finalizado el proceso de corrección de observaciones el sistema ha quedado </w:t>
-      </w:r>
-      <w:r>
-        <w:rPr>
-          <w:sz w:val="32"/>
-          <w:szCs w:val="32"/>
-        </w:rPr>
-        <w:t>trabajando en el servidor</w:t>
-      </w:r>
-      <w:r>
-        <w:rPr>
-          <w:sz w:val="32"/>
-          <w:szCs w:val="32"/>
+        <w:spacing w:line="480" w:lineRule="auto"/>
+        <w:jc w:val="both"/>
+        <w:rPr>
+          <w:rFonts w:ascii="Times New Roman" w:hAnsi="Times New Roman" w:cs="Times New Roman"/>
+          <w:sz w:val="24"/>
+          <w:szCs w:val="24"/>
+        </w:rPr>
+      </w:pPr>
+      <w:r>
+        <w:rPr>
+          <w:rFonts w:ascii="Times New Roman" w:hAnsi="Times New Roman" w:cs="Times New Roman"/>
+          <w:sz w:val="24"/>
+          <w:szCs w:val="24"/>
+        </w:rPr>
+        <w:t>Posteriormente se realizó la capacitación del personal donde los usuarios finales manifestaron inquietudes y opiniones sobre el uso del sistema informático</w:t>
+      </w:r>
+      <w:r>
+        <w:rPr>
+          <w:rFonts w:ascii="Times New Roman" w:hAnsi="Times New Roman" w:cs="Times New Roman"/>
+          <w:sz w:val="24"/>
+          <w:szCs w:val="24"/>
+        </w:rPr>
+        <w:t>, también se tuvieron en cuenta sugerencias brindadas con el fin de obtener resultados óptimos.</w:t>
+      </w:r>
+    </w:p>
+    <w:p>
+      <w:pPr>
+        <w:spacing w:line="480" w:lineRule="auto"/>
+        <w:jc w:val="both"/>
+        <w:rPr>
+          <w:rFonts w:ascii="Times New Roman" w:hAnsi="Times New Roman" w:cs="Times New Roman"/>
+          <w:sz w:val="24"/>
+          <w:szCs w:val="24"/>
+        </w:rPr>
+      </w:pPr>
+      <w:r>
+        <w:rPr>
+          <w:rFonts w:ascii="Times New Roman" w:hAnsi="Times New Roman" w:cs="Times New Roman"/>
+          <w:sz w:val="24"/>
+          <w:szCs w:val="24"/>
+        </w:rPr>
+        <w:t>Después de atender las correspondientes observaciones se obtuvo la aprobación por parte de los usuarios finales respecto al funcionamiento del sistema</w:t>
+      </w:r>
+      <w:r>
+        <w:rPr>
+          <w:rFonts w:ascii="Times New Roman" w:hAnsi="Times New Roman" w:cs="Times New Roman"/>
+          <w:sz w:val="24"/>
+          <w:szCs w:val="24"/>
+        </w:rPr>
+        <w:t xml:space="preserve"> en las diferentes áreas</w:t>
+      </w:r>
+      <w:r>
+        <w:rPr>
+          <w:rFonts w:ascii="Times New Roman" w:hAnsi="Times New Roman" w:cs="Times New Roman"/>
+          <w:sz w:val="24"/>
+          <w:szCs w:val="24"/>
         </w:rPr>
         <w:t>.</w:t>
       </w:r>
     </w:p>
     <w:p>
       <w:pPr>
-        <w:rPr>
+        <w:spacing w:line="480" w:lineRule="auto"/>
+        <w:jc w:val="both"/>
+        <w:rPr>
+          <w:rFonts w:ascii="Times New Roman" w:hAnsi="Times New Roman" w:cs="Times New Roman"/>
           <w:b/>
           <w:bCs/>
-          <w:sz w:val="32"/>
-          <w:szCs w:val="32"/>
-        </w:rPr>
-      </w:pPr>
-      <w:r>
-        <w:rPr>
+          <w:sz w:val="24"/>
+          <w:szCs w:val="24"/>
+        </w:rPr>
+      </w:pPr>
+      <w:r>
+        <w:rPr>
+          <w:rFonts w:ascii="Times New Roman" w:hAnsi="Times New Roman" w:cs="Times New Roman"/>
           <w:b/>
           <w:bCs/>
-          <w:sz w:val="32"/>
-          <w:szCs w:val="32"/>
+          <w:sz w:val="24"/>
+          <w:szCs w:val="24"/>
         </w:rPr>
         <w:t>Conclusiones.</w:t>
       </w:r>
     </w:p>
     <w:p>
       <w:pPr>
-        <w:rPr>
-          <w:sz w:val="32"/>
-          <w:szCs w:val="32"/>
-        </w:rPr>
-      </w:pPr>
-      <w:r>
-        <w:rPr>
-          <w:sz w:val="32"/>
-          <w:szCs w:val="32"/>
-        </w:rPr>
-        <w:t xml:space="preserve">Del objetivo principal que se planteo que era el desarrollo de un sistema informático que </w:t>
-      </w:r>
-      <w:r>
-        <w:rPr>
-          <w:sz w:val="32"/>
-          <w:szCs w:val="32"/>
+        <w:spacing w:line="480" w:lineRule="auto"/>
+        <w:jc w:val="both"/>
+        <w:rPr>
+          <w:rFonts w:ascii="Times New Roman" w:hAnsi="Times New Roman" w:cs="Times New Roman"/>
+          <w:sz w:val="24"/>
+          <w:szCs w:val="24"/>
+        </w:rPr>
+      </w:pPr>
+      <w:r>
+        <w:rPr>
+          <w:rFonts w:ascii="Times New Roman" w:hAnsi="Times New Roman" w:cs="Times New Roman"/>
+          <w:sz w:val="24"/>
+          <w:szCs w:val="24"/>
+        </w:rPr>
+        <w:t xml:space="preserve">Del objetivo principal que se </w:t>
+      </w:r>
+      <w:r>
+        <w:rPr>
+          <w:rFonts w:ascii="Times New Roman" w:hAnsi="Times New Roman" w:cs="Times New Roman"/>
+          <w:sz w:val="24"/>
+          <w:szCs w:val="24"/>
+        </w:rPr>
+        <w:t>planteó</w:t>
+      </w:r>
+      <w:r>
+        <w:rPr>
+          <w:rFonts w:ascii="Times New Roman" w:hAnsi="Times New Roman" w:cs="Times New Roman"/>
+          <w:sz w:val="24"/>
+          <w:szCs w:val="24"/>
+        </w:rPr>
+        <w:t xml:space="preserve"> que era el desarrollo de un sistema informático que </w:t>
+      </w:r>
+      <w:r>
+        <w:rPr>
+          <w:rFonts w:ascii="Times New Roman" w:hAnsi="Times New Roman" w:cs="Times New Roman"/>
+          <w:sz w:val="24"/>
+          <w:szCs w:val="24"/>
         </w:rPr>
         <w:t xml:space="preserve">se </w:t>
       </w:r>
       <w:r>
         <w:rPr>
-          <w:sz w:val="32"/>
-          <w:szCs w:val="32"/>
+          <w:rFonts w:ascii="Times New Roman" w:hAnsi="Times New Roman" w:cs="Times New Roman"/>
+          <w:sz w:val="24"/>
+          <w:szCs w:val="24"/>
         </w:rPr>
         <w:t>encargar</w:t>
       </w:r>
       <w:r>
         <w:rPr>
-          <w:sz w:val="32"/>
-          <w:szCs w:val="32"/>
+          <w:rFonts w:ascii="Times New Roman" w:hAnsi="Times New Roman" w:cs="Times New Roman"/>
+          <w:sz w:val="24"/>
+          <w:szCs w:val="24"/>
         </w:rPr>
         <w:t>a</w:t>
       </w:r>
       <w:r>
         <w:rPr>
-          <w:sz w:val="32"/>
-          <w:szCs w:val="32"/>
+          <w:rFonts w:ascii="Times New Roman" w:hAnsi="Times New Roman" w:cs="Times New Roman"/>
+          <w:sz w:val="24"/>
+          <w:szCs w:val="24"/>
         </w:rPr>
         <w:t xml:space="preserve"> de</w:t>
       </w:r>
       <w:r>
         <w:rPr>
-          <w:sz w:val="32"/>
-          <w:szCs w:val="32"/>
+          <w:rFonts w:ascii="Times New Roman" w:hAnsi="Times New Roman" w:cs="Times New Roman"/>
+          <w:sz w:val="24"/>
+          <w:szCs w:val="24"/>
         </w:rPr>
         <w:t>l</w:t>
       </w:r>
       <w:r>
         <w:rPr>
-          <w:sz w:val="32"/>
-          <w:szCs w:val="32"/>
+          <w:rFonts w:ascii="Times New Roman" w:hAnsi="Times New Roman" w:cs="Times New Roman"/>
+          <w:sz w:val="24"/>
+          <w:szCs w:val="24"/>
         </w:rPr>
         <w:t xml:space="preserve"> proceso administrativo de las áreas operativas del grupo Promesa fue alcanzado satisfactoriamente; así mismo los objetivos específicos en los cuales se plante</w:t>
       </w:r>
       <w:r>
         <w:rPr>
-          <w:sz w:val="32"/>
-          <w:szCs w:val="32"/>
+          <w:rFonts w:ascii="Times New Roman" w:hAnsi="Times New Roman" w:cs="Times New Roman"/>
+          <w:sz w:val="24"/>
+          <w:szCs w:val="24"/>
         </w:rPr>
         <w:t>ó</w:t>
       </w:r>
-      <w:bookmarkStart w:id="0" w:name="_GoBack"/>
-      <w:bookmarkEnd w:id="0"/>
-      <w:r>
-        <w:rPr>
-          <w:sz w:val="32"/>
-          <w:szCs w:val="32"/>
+      <w:r>
+        <w:rPr>
+          <w:rFonts w:ascii="Times New Roman" w:hAnsi="Times New Roman" w:cs="Times New Roman"/>
+          <w:sz w:val="24"/>
+          <w:szCs w:val="24"/>
         </w:rPr>
         <w:t xml:space="preserve"> centralizar la información para tener mejor acceso a la hora de generar reportes fue alcanzado </w:t>
       </w:r>
       <w:r>
         <w:rPr>
-          <w:sz w:val="32"/>
-          <w:szCs w:val="32"/>
+          <w:rFonts w:ascii="Times New Roman" w:hAnsi="Times New Roman" w:cs="Times New Roman"/>
+          <w:sz w:val="24"/>
+          <w:szCs w:val="24"/>
         </w:rPr>
         <w:t>al momento de disponer una base de datos centralizada en un servidor</w:t>
       </w:r>
       <w:r>
         <w:rPr>
-          <w:sz w:val="32"/>
-          <w:szCs w:val="32"/>
-        </w:rPr>
-        <w:t xml:space="preserve">, así todas las terminales que estén conectadas a la red hospitalaria tienen acceso a los datos almacenados en el servidor, siempre y cuando el usuario disponga de las credenciales y permisos necesarios para poder disponer de dichos registros; el último objetivo cumplido que plantea la reducción de tiempos de trabajo fue alcanzado el eliminar el trabajo manual que realizaban las </w:t>
-      </w:r>
-      <w:r>
-        <w:rPr>
-          <w:sz w:val="32"/>
-          <w:szCs w:val="32"/>
+          <w:rFonts w:ascii="Times New Roman" w:hAnsi="Times New Roman" w:cs="Times New Roman"/>
+          <w:sz w:val="24"/>
+          <w:szCs w:val="24"/>
+        </w:rPr>
+        <w:t xml:space="preserve">, así todas las terminales que estén conectadas a la red hospitalaria tienen acceso a los datos almacenados en el servidor, siempre y cuando el usuario disponga de las credenciales y permisos necesarios para poder disponer de dichos registros; el último objetivo </w:t>
+      </w:r>
+      <w:r>
+        <w:rPr>
+          <w:rFonts w:ascii="Times New Roman" w:hAnsi="Times New Roman" w:cs="Times New Roman"/>
+          <w:sz w:val="24"/>
+          <w:szCs w:val="24"/>
+        </w:rPr>
+        <w:t xml:space="preserve">que se </w:t>
+      </w:r>
+      <w:r>
+        <w:rPr>
+          <w:rFonts w:ascii="Times New Roman" w:hAnsi="Times New Roman" w:cs="Times New Roman"/>
+          <w:sz w:val="24"/>
+          <w:szCs w:val="24"/>
+        </w:rPr>
+        <w:t>cumpli</w:t>
+      </w:r>
+      <w:r>
+        <w:rPr>
+          <w:rFonts w:ascii="Times New Roman" w:hAnsi="Times New Roman" w:cs="Times New Roman"/>
+          <w:sz w:val="24"/>
+          <w:szCs w:val="24"/>
+        </w:rPr>
+        <w:t xml:space="preserve">ó, en el cual se </w:t>
+      </w:r>
+      <w:r>
+        <w:rPr>
+          <w:rFonts w:ascii="Times New Roman" w:hAnsi="Times New Roman" w:cs="Times New Roman"/>
+          <w:sz w:val="24"/>
+          <w:szCs w:val="24"/>
+        </w:rPr>
+        <w:t>plantea la reducción de tiempos de trabajo fue alcanzado</w:t>
+      </w:r>
+      <w:r>
+        <w:rPr>
+          <w:rFonts w:ascii="Times New Roman" w:hAnsi="Times New Roman" w:cs="Times New Roman"/>
+          <w:sz w:val="24"/>
+          <w:szCs w:val="24"/>
+        </w:rPr>
+        <w:t>,</w:t>
+      </w:r>
+      <w:r>
+        <w:rPr>
+          <w:rFonts w:ascii="Times New Roman" w:hAnsi="Times New Roman" w:cs="Times New Roman"/>
+          <w:sz w:val="24"/>
+          <w:szCs w:val="24"/>
+        </w:rPr>
+        <w:t xml:space="preserve"> </w:t>
+      </w:r>
+      <w:r>
+        <w:rPr>
+          <w:rFonts w:ascii="Times New Roman" w:hAnsi="Times New Roman" w:cs="Times New Roman"/>
+          <w:sz w:val="24"/>
+          <w:szCs w:val="24"/>
+        </w:rPr>
+        <w:t>a</w:t>
+      </w:r>
+      <w:r>
+        <w:rPr>
+          <w:rFonts w:ascii="Times New Roman" w:hAnsi="Times New Roman" w:cs="Times New Roman"/>
+          <w:sz w:val="24"/>
+          <w:szCs w:val="24"/>
+        </w:rPr>
+        <w:t xml:space="preserve">l </w:t>
+      </w:r>
+      <w:r>
+        <w:rPr>
+          <w:rFonts w:ascii="Times New Roman" w:hAnsi="Times New Roman" w:cs="Times New Roman"/>
+          <w:sz w:val="24"/>
+          <w:szCs w:val="24"/>
+        </w:rPr>
+        <w:t>reducir</w:t>
+      </w:r>
+      <w:r>
+        <w:rPr>
+          <w:rFonts w:ascii="Times New Roman" w:hAnsi="Times New Roman" w:cs="Times New Roman"/>
+          <w:sz w:val="24"/>
+          <w:szCs w:val="24"/>
+        </w:rPr>
+        <w:t xml:space="preserve"> el trabajo manual que realizaban las </w:t>
+      </w:r>
+      <w:r>
+        <w:rPr>
+          <w:rFonts w:ascii="Times New Roman" w:hAnsi="Times New Roman" w:cs="Times New Roman"/>
+          <w:sz w:val="24"/>
+          <w:szCs w:val="24"/>
         </w:rPr>
         <w:t xml:space="preserve">áreas operativas y que requería que recepción digitara estos datos posteriormente, además de hacer </w:t>
       </w:r>
       <w:r>
         <w:rPr>
-          <w:sz w:val="32"/>
-          <w:szCs w:val="32"/>
-        </w:rPr>
-        <w:t>el doble de trabajo esto hacia que la información fuera revisada mas de una vez para evitar cualquier error de dedo</w:t>
-      </w:r>
-      <w:r>
-        <w:rPr>
-          <w:sz w:val="32"/>
-          <w:szCs w:val="32"/>
+          <w:rFonts w:ascii="Times New Roman" w:hAnsi="Times New Roman" w:cs="Times New Roman"/>
+          <w:sz w:val="24"/>
+          <w:szCs w:val="24"/>
+        </w:rPr>
+        <w:t xml:space="preserve">el doble de trabajo esto </w:t>
+      </w:r>
+      <w:r>
+        <w:rPr>
+          <w:rFonts w:ascii="Times New Roman" w:hAnsi="Times New Roman" w:cs="Times New Roman"/>
+          <w:sz w:val="24"/>
+          <w:szCs w:val="24"/>
+        </w:rPr>
+        <w:t>hacía</w:t>
+      </w:r>
+      <w:r>
+        <w:rPr>
+          <w:rFonts w:ascii="Times New Roman" w:hAnsi="Times New Roman" w:cs="Times New Roman"/>
+          <w:sz w:val="24"/>
+          <w:szCs w:val="24"/>
+        </w:rPr>
+        <w:t xml:space="preserve"> que la información fuera revisada </w:t>
+      </w:r>
+      <w:r>
+        <w:rPr>
+          <w:rFonts w:ascii="Times New Roman" w:hAnsi="Times New Roman" w:cs="Times New Roman"/>
+          <w:sz w:val="24"/>
+          <w:szCs w:val="24"/>
+        </w:rPr>
+        <w:t>más</w:t>
+      </w:r>
+      <w:r>
+        <w:rPr>
+          <w:rFonts w:ascii="Times New Roman" w:hAnsi="Times New Roman" w:cs="Times New Roman"/>
+          <w:sz w:val="24"/>
+          <w:szCs w:val="24"/>
+        </w:rPr>
+        <w:t xml:space="preserve"> de una vez para evitar cualquier error de dedo</w:t>
+      </w:r>
+      <w:r>
+        <w:rPr>
+          <w:rFonts w:ascii="Times New Roman" w:hAnsi="Times New Roman" w:cs="Times New Roman"/>
+          <w:sz w:val="24"/>
+          <w:szCs w:val="24"/>
         </w:rPr>
         <w:t xml:space="preserve">, con el nuevo sistema cada área dispone de formularios especializados </w:t>
       </w:r>
       <w:r>
         <w:rPr>
-          <w:sz w:val="32"/>
-          <w:szCs w:val="32"/>
-        </w:rPr>
-        <w:t xml:space="preserve">para poder almacenar la información y no ser </w:t>
-      </w:r>
-      <w:r>
-        <w:rPr>
-          <w:sz w:val="32"/>
-          <w:szCs w:val="32"/>
+          <w:rFonts w:ascii="Times New Roman" w:hAnsi="Times New Roman" w:cs="Times New Roman"/>
+          <w:sz w:val="24"/>
+          <w:szCs w:val="24"/>
+        </w:rPr>
+        <w:t xml:space="preserve">para poder almacenar la información y no ser necesario </w:t>
+      </w:r>
+      <w:r>
+        <w:rPr>
+          <w:rFonts w:ascii="Times New Roman" w:hAnsi="Times New Roman" w:cs="Times New Roman"/>
+          <w:sz w:val="24"/>
+          <w:szCs w:val="24"/>
+        </w:rPr>
+        <w:t xml:space="preserve">que recepción se </w:t>
+      </w:r>
+      <w:r>
+        <w:rPr>
+          <w:rFonts w:ascii="Times New Roman" w:hAnsi="Times New Roman" w:cs="Times New Roman"/>
+          <w:sz w:val="24"/>
+          <w:szCs w:val="24"/>
         </w:rPr>
         <w:lastRenderedPageBreak/>
-        <w:t xml:space="preserve">necesario </w:t>
-      </w:r>
-      <w:r>
-        <w:rPr>
-          <w:sz w:val="32"/>
-          <w:szCs w:val="32"/>
-        </w:rPr>
-        <w:t xml:space="preserve">que recepción se encargue de su digitación. </w:t>
-      </w:r>
-      <w:r>
-        <w:rPr>
-          <w:sz w:val="32"/>
-          <w:szCs w:val="32"/>
+        <w:t xml:space="preserve">encargue de su digitación. </w:t>
+      </w:r>
+      <w:r>
+        <w:rPr>
+          <w:rFonts w:ascii="Times New Roman" w:hAnsi="Times New Roman" w:cs="Times New Roman"/>
+          <w:sz w:val="24"/>
+          <w:szCs w:val="24"/>
         </w:rPr>
         <w:t xml:space="preserve">También se evita que </w:t>
       </w:r>
       <w:r>
         <w:rPr>
-          <w:sz w:val="32"/>
-          <w:szCs w:val="32"/>
+          <w:rFonts w:ascii="Times New Roman" w:hAnsi="Times New Roman" w:cs="Times New Roman"/>
+          <w:sz w:val="24"/>
+          <w:szCs w:val="24"/>
         </w:rPr>
         <w:t xml:space="preserve">se cometan errores </w:t>
       </w:r>
       <w:r>
         <w:rPr>
-          <w:sz w:val="32"/>
-          <w:szCs w:val="32"/>
+          <w:rFonts w:ascii="Times New Roman" w:hAnsi="Times New Roman" w:cs="Times New Roman"/>
+          <w:sz w:val="24"/>
+          <w:szCs w:val="24"/>
         </w:rPr>
         <w:t>al momento</w:t>
       </w:r>
       <w:r>
         <w:rPr>
-          <w:sz w:val="32"/>
-          <w:szCs w:val="32"/>
+          <w:rFonts w:ascii="Times New Roman" w:hAnsi="Times New Roman" w:cs="Times New Roman"/>
+          <w:sz w:val="24"/>
+          <w:szCs w:val="24"/>
         </w:rPr>
         <w:t xml:space="preserve"> de digitar </w:t>
       </w:r>
       <w:r>
         <w:rPr>
-          <w:sz w:val="32"/>
-          <w:szCs w:val="32"/>
+          <w:rFonts w:ascii="Times New Roman" w:hAnsi="Times New Roman" w:cs="Times New Roman"/>
+          <w:sz w:val="24"/>
+          <w:szCs w:val="24"/>
         </w:rPr>
         <w:t>pues la información no pasa por tantas personas.</w:t>
       </w:r>
     </w:p>
     <w:p>
       <w:pPr>
-        <w:rPr>
+        <w:spacing w:line="480" w:lineRule="auto"/>
+        <w:jc w:val="both"/>
+        <w:rPr>
+          <w:rFonts w:ascii="Times New Roman" w:hAnsi="Times New Roman" w:cs="Times New Roman"/>
           <w:b/>
           <w:bCs/>
-          <w:sz w:val="32"/>
-          <w:szCs w:val="32"/>
-        </w:rPr>
-      </w:pPr>
-      <w:r>
-        <w:rPr>
+          <w:sz w:val="24"/>
+          <w:szCs w:val="24"/>
+        </w:rPr>
+      </w:pPr>
+      <w:r>
+        <w:rPr>
+          <w:rFonts w:ascii="Times New Roman" w:hAnsi="Times New Roman" w:cs="Times New Roman"/>
           <w:b/>
           <w:bCs/>
-          <w:sz w:val="32"/>
-          <w:szCs w:val="32"/>
+          <w:sz w:val="24"/>
+          <w:szCs w:val="24"/>
         </w:rPr>
         <w:t>Referencias.</w:t>
       </w:r>
@@ -1384,8 +1805,9 @@
     <w:sdt>
       <w:sdtPr>
         <w:rPr>
-          <w:sz w:val="32"/>
-          <w:szCs w:val="32"/>
+          <w:rFonts w:ascii="Times New Roman" w:hAnsi="Times New Roman" w:cs="Times New Roman"/>
+          <w:sz w:val="24"/>
+          <w:szCs w:val="24"/>
           <w:lang w:val="es-ES"/>
         </w:rPr>
         <w:id w:val="-1580282189"/>
@@ -1396,8 +1818,6 @@
       </w:sdtPr>
       <w:sdtEndPr>
         <w:rPr>
-          <w:sz w:val="22"/>
-          <w:szCs w:val="22"/>
           <w:lang w:val="es-MX"/>
         </w:rPr>
       </w:sdtEndPr>
@@ -1405,74 +1825,79 @@
         <w:sdt>
           <w:sdtPr>
             <w:rPr>
-              <w:sz w:val="32"/>
-              <w:szCs w:val="32"/>
+              <w:rFonts w:ascii="Times New Roman" w:hAnsi="Times New Roman" w:cs="Times New Roman"/>
+              <w:sz w:val="24"/>
+              <w:szCs w:val="24"/>
             </w:rPr>
             <w:id w:val="-573587230"/>
             <w:bibliography/>
           </w:sdtPr>
-          <w:sdtEndPr>
-            <w:rPr>
-              <w:sz w:val="22"/>
-              <w:szCs w:val="22"/>
-            </w:rPr>
-          </w:sdtEndPr>
+          <w:sdtEndPr/>
           <w:sdtContent>
             <w:p>
               <w:pPr>
+                <w:spacing w:line="480" w:lineRule="auto"/>
+                <w:jc w:val="both"/>
                 <w:rPr>
+                  <w:rFonts w:ascii="Times New Roman" w:hAnsi="Times New Roman" w:cs="Times New Roman"/>
                   <w:noProof/>
-                  <w:sz w:val="32"/>
-                  <w:szCs w:val="32"/>
+                  <w:sz w:val="24"/>
+                  <w:szCs w:val="24"/>
                   <w:lang w:val="es-ES"/>
                 </w:rPr>
               </w:pPr>
               <w:r>
                 <w:rPr>
-                  <w:sz w:val="32"/>
-                  <w:szCs w:val="32"/>
+                  <w:rFonts w:ascii="Times New Roman" w:hAnsi="Times New Roman" w:cs="Times New Roman"/>
+                  <w:sz w:val="24"/>
+                  <w:szCs w:val="24"/>
                 </w:rPr>
                 <w:fldChar w:fldCharType="begin"/>
               </w:r>
               <w:r>
                 <w:rPr>
-                  <w:sz w:val="32"/>
-                  <w:szCs w:val="32"/>
+                  <w:rFonts w:ascii="Times New Roman" w:hAnsi="Times New Roman" w:cs="Times New Roman"/>
+                  <w:sz w:val="24"/>
+                  <w:szCs w:val="24"/>
                 </w:rPr>
                 <w:instrText>BIBLIOGRAPHY</w:instrText>
               </w:r>
               <w:r>
                 <w:rPr>
-                  <w:sz w:val="32"/>
-                  <w:szCs w:val="32"/>
+                  <w:rFonts w:ascii="Times New Roman" w:hAnsi="Times New Roman" w:cs="Times New Roman"/>
+                  <w:sz w:val="24"/>
+                  <w:szCs w:val="24"/>
                 </w:rPr>
                 <w:fldChar w:fldCharType="separate"/>
               </w:r>
               <w:r>
                 <w:rPr>
+                  <w:rFonts w:ascii="Times New Roman" w:hAnsi="Times New Roman" w:cs="Times New Roman"/>
                   <w:noProof/>
-                  <w:sz w:val="32"/>
-                  <w:szCs w:val="32"/>
+                  <w:sz w:val="24"/>
+                  <w:szCs w:val="24"/>
                   <w:lang w:val="es-ES"/>
                 </w:rPr>
                 <w:t xml:space="preserve">Alaimo, D. (2013). </w:t>
               </w:r>
               <w:r>
                 <w:rPr>
+                  <w:rFonts w:ascii="Times New Roman" w:hAnsi="Times New Roman" w:cs="Times New Roman"/>
                   <w:i/>
                   <w:iCs/>
                   <w:noProof/>
-                  <w:sz w:val="32"/>
-                  <w:szCs w:val="32"/>
+                  <w:sz w:val="24"/>
+                  <w:szCs w:val="24"/>
                   <w:lang w:val="es-ES"/>
                 </w:rPr>
                 <w:t>Proyectos ágiles con Scrum: flexibilidad, aprendizaje, innovación y colaboración en contextos complejos.</w:t>
               </w:r>
               <w:r>
                 <w:rPr>
+                  <w:rFonts w:ascii="Times New Roman" w:hAnsi="Times New Roman" w:cs="Times New Roman"/>
                   <w:noProof/>
-                  <w:sz w:val="32"/>
-                  <w:szCs w:val="32"/>
+                  <w:sz w:val="24"/>
+                  <w:szCs w:val="24"/>
                   <w:lang w:val="es-ES"/>
                 </w:rPr>
                 <w:t xml:space="preserve"> Buenos Aires: Kleer.</w:t>
@@ -1480,48 +1905,64 @@
             </w:p>
             <w:p>
               <w:pPr>
+                <w:spacing w:line="480" w:lineRule="auto"/>
+                <w:jc w:val="both"/>
                 <w:rPr>
+                  <w:rFonts w:ascii="Times New Roman" w:hAnsi="Times New Roman" w:cs="Times New Roman"/>
                   <w:noProof/>
-                  <w:sz w:val="32"/>
-                  <w:szCs w:val="32"/>
+                  <w:sz w:val="24"/>
+                  <w:szCs w:val="24"/>
                   <w:lang w:val="es-ES"/>
                 </w:rPr>
               </w:pPr>
               <w:r>
                 <w:rPr>
+                  <w:rFonts w:ascii="Times New Roman" w:hAnsi="Times New Roman" w:cs="Times New Roman"/>
                   <w:noProof/>
-                  <w:sz w:val="32"/>
-                  <w:szCs w:val="32"/>
+                  <w:sz w:val="24"/>
+                  <w:szCs w:val="24"/>
                   <w:lang w:val="es-ES"/>
                 </w:rPr>
                 <w:t xml:space="preserve">Díaz, M. P., Montero, S., &amp; Aedo, I. (2005). </w:t>
               </w:r>
               <w:r>
                 <w:rPr>
+                  <w:rFonts w:ascii="Times New Roman" w:hAnsi="Times New Roman" w:cs="Times New Roman"/>
                   <w:i/>
                   <w:iCs/>
                   <w:noProof/>
-                  <w:sz w:val="32"/>
-                  <w:szCs w:val="32"/>
+                  <w:sz w:val="24"/>
+                  <w:szCs w:val="24"/>
                   <w:lang w:val="es-ES"/>
                 </w:rPr>
                 <w:t>Ingeniería de la web y patrones de diseño.</w:t>
               </w:r>
               <w:r>
                 <w:rPr>
+                  <w:rFonts w:ascii="Times New Roman" w:hAnsi="Times New Roman" w:cs="Times New Roman"/>
                   <w:noProof/>
-                  <w:sz w:val="32"/>
-                  <w:szCs w:val="32"/>
+                  <w:sz w:val="24"/>
+                  <w:szCs w:val="24"/>
                   <w:lang w:val="es-ES"/>
                 </w:rPr>
                 <w:t xml:space="preserve"> Madrid: Pearson. Prentice Hall.</w:t>
               </w:r>
             </w:p>
             <w:p>
+              <w:pPr>
+                <w:spacing w:line="480" w:lineRule="auto"/>
+                <w:jc w:val="both"/>
+                <w:rPr>
+                  <w:rFonts w:ascii="Times New Roman" w:hAnsi="Times New Roman" w:cs="Times New Roman"/>
+                  <w:sz w:val="24"/>
+                  <w:szCs w:val="24"/>
+                </w:rPr>
+              </w:pPr>
               <w:r>
                 <w:rPr>
-                  <w:sz w:val="32"/>
-                  <w:szCs w:val="32"/>
+                  <w:rFonts w:ascii="Times New Roman" w:hAnsi="Times New Roman" w:cs="Times New Roman"/>
+                  <w:sz w:val="24"/>
+                  <w:szCs w:val="24"/>
                 </w:rPr>
                 <w:fldChar w:fldCharType="end"/>
               </w:r>
@@ -1532,13 +1973,17 @@
     </w:sdt>
     <w:p>
       <w:pPr>
-        <w:rPr>
+        <w:jc w:val="both"/>
+        <w:rPr>
+          <w:rFonts w:ascii="Times New Roman" w:hAnsi="Times New Roman" w:cs="Times New Roman"/>
           <w:b/>
           <w:bCs/>
-          <w:sz w:val="32"/>
-          <w:szCs w:val="32"/>
-        </w:rPr>
-      </w:pPr>
+          <w:sz w:val="24"/>
+          <w:szCs w:val="24"/>
+        </w:rPr>
+      </w:pPr>
+      <w:bookmarkStart w:id="0" w:name="_GoBack"/>
+      <w:bookmarkEnd w:id="0"/>
     </w:p>
     <w:sectPr>
       <w:pgSz w:w="12240" w:h="15840"/>
@@ -2617,7 +3062,7 @@
 </file>
 
 <file path=customXml/itemProps1.xml><?xml version="1.0" encoding="utf-8"?>
-<ds:datastoreItem xmlns:ds="http://schemas.openxmlformats.org/officeDocument/2006/customXml" ds:itemID="{FD3BE5E1-3805-405D-B749-9D8DC1B17EB3}">
+<ds:datastoreItem xmlns:ds="http://schemas.openxmlformats.org/officeDocument/2006/customXml" ds:itemID="{DE7AEAF2-21C8-476D-8F95-8C8D965C426A}">
   <ds:schemaRefs>
     <ds:schemaRef ds:uri="http://schemas.openxmlformats.org/officeDocument/2006/bibliography"/>
   </ds:schemaRefs>

</xml_diff>